<commit_message>
Upload of new test case: Field (2); Field (3)
</commit_message>
<xml_diff>
--- a/System 6 Renovation Working Files/System 6 Renovation Code related/BOTL Convert Renovation Test Log.docx
+++ b/System 6 Renovation Working Files/System 6 Renovation Code related/BOTL Convert Renovation Test Log.docx
@@ -215,16 +215,25 @@
     </w:p>
     <w:p/>
     <w:p>
+      <w:pPr>
+        <w:pStyle w:val="NoSpacing"/>
+      </w:pPr>
       <w:r>
         <w:t>Test Case: Field (1)</w:t>
       </w:r>
     </w:p>
     <w:p>
+      <w:pPr>
+        <w:pStyle w:val="NoSpacing"/>
+      </w:pPr>
       <w:r>
         <w:t>Date designed: 8 June 2012</w:t>
       </w:r>
     </w:p>
     <w:p>
+      <w:pPr>
+        <w:pStyle w:val="NoSpacing"/>
+      </w:pPr>
       <w:r>
         <w:t xml:space="preserve">Test Objective: A valid </w:t>
       </w:r>
@@ -233,6 +242,9 @@
       </w:r>
     </w:p>
     <w:p>
+      <w:pPr>
+        <w:pStyle w:val="NoSpacing"/>
+      </w:pPr>
       <w:r>
         <w:t xml:space="preserve">Input: </w:t>
       </w:r>
@@ -331,25 +343,7 @@
         <w:pStyle w:val="NoSpacing"/>
       </w:pPr>
       <w:r>
-        <w:t>*Data is stored inside “</w:t>
-      </w:r>
-      <w:r>
-        <w:t>Field (2</w:t>
-      </w:r>
-      <w:r>
-        <w:t>).txt</w:t>
-      </w:r>
-      <w:r>
-        <w:t xml:space="preserve">” inside </w:t>
-      </w:r>
-      <w:r>
-        <w:rPr>
-          <w:i/>
-        </w:rPr>
-        <w:t>Test Files</w:t>
-      </w:r>
-      <w:r>
-        <w:t xml:space="preserve"> folder.</w:t>
+        <w:t>*Data is stored inside “Field (2).txt” inside Test Files folder.</w:t>
       </w:r>
     </w:p>
     <w:p>
@@ -368,7 +362,49 @@
         <w:t>A new variable is declared.</w:t>
       </w:r>
     </w:p>
-    <w:p/>
+    <w:p>
+      <w:pPr>
+        <w:pStyle w:val="NoSpacing"/>
+      </w:pPr>
+    </w:p>
+    <w:p>
+      <w:pPr>
+        <w:pStyle w:val="NoSpacing"/>
+      </w:pPr>
+      <w:r>
+        <w:t>Test Case: Field (3)</w:t>
+      </w:r>
+    </w:p>
+    <w:p>
+      <w:pPr>
+        <w:pStyle w:val="NoSpacing"/>
+      </w:pPr>
+      <w:r>
+        <w:t xml:space="preserve">Date designed: </w:t>
+      </w:r>
+      <w:r>
+        <w:t>11 June 2012</w:t>
+      </w:r>
+    </w:p>
+    <w:p>
+      <w:pPr>
+        <w:pStyle w:val="NoSpacing"/>
+      </w:pPr>
+      <w:r>
+        <w:t xml:space="preserve">Test Objective: A valid entry of typical field inside a segment. </w:t>
+      </w:r>
+      <w:proofErr w:type="gramStart"/>
+      <w:r>
+        <w:t>Input contain</w:t>
+      </w:r>
+      <w:proofErr w:type="gramEnd"/>
+      <w:r>
+        <w:t xml:space="preserve"> one non-compulsory field, which is specific from a list. List is given in the </w:t>
+      </w:r>
+      <w:r>
+        <w:t>Field segment.</w:t>
+      </w:r>
+    </w:p>
     <w:p>
       <w:pPr>
         <w:pStyle w:val="PlainText"/>
@@ -377,6 +413,7 @@
           <w:i/>
         </w:rPr>
       </w:pPr>
+      <w:bookmarkStart w:id="0" w:name="_GoBack"/>
       <w:r>
         <w:rPr>
           <w:rFonts w:ascii="Courier New" w:hAnsi="Courier New" w:cs="Courier New"/>
@@ -598,8 +635,37 @@
         </w:rPr>
         <w:t xml:space="preserve">  -----</w:t>
       </w:r>
-      <w:bookmarkStart w:id="0" w:name="_GoBack"/>
-      <w:bookmarkEnd w:id="0"/>
+    </w:p>
+    <w:bookmarkEnd w:id="0"/>
+    <w:p>
+      <w:pPr>
+        <w:pStyle w:val="NoSpacing"/>
+      </w:pPr>
+      <w:r>
+        <w:t>*Data is stored inside “Field (3</w:t>
+      </w:r>
+      <w:r>
+        <w:t>).txt” inside Test Files folder.</w:t>
+      </w:r>
+    </w:p>
+    <w:p>
+      <w:pPr>
+        <w:pStyle w:val="NoSpacing"/>
+      </w:pPr>
+    </w:p>
+    <w:p>
+      <w:pPr>
+        <w:pStyle w:val="NoSpacing"/>
+      </w:pPr>
+      <w:r>
+        <w:t xml:space="preserve">Expected behavior: Code will run without error. </w:t>
+      </w:r>
+      <w:r>
+        <w:t xml:space="preserve">A new mapping array will be formed. </w:t>
+      </w:r>
+      <w:r>
+        <w:t>A new variable is declared.</w:t>
+      </w:r>
     </w:p>
     <w:p/>
     <w:sectPr>

</xml_diff>

<commit_message>
Add new test case: Field (4)
</commit_message>
<xml_diff>
--- a/System 6 Renovation Working Files/System 6 Renovation Code related/BOTL Convert Renovation Test Log.docx
+++ b/System 6 Renovation Working Files/System 6 Renovation Code related/BOTL Convert Renovation Test Log.docx
@@ -219,7 +219,10 @@
         <w:pStyle w:val="NoSpacing"/>
       </w:pPr>
       <w:r>
-        <w:t>Test Case: Field (1)</w:t>
+        <w:t>Test Case: Field (2</w:t>
+      </w:r>
+      <w:r>
+        <w:t>)</w:t>
       </w:r>
     </w:p>
     <w:p>
@@ -393,256 +396,498 @@
       <w:r>
         <w:t xml:space="preserve">Test Objective: A valid entry of typical field inside a segment. </w:t>
       </w:r>
+      <w:r>
+        <w:t>Input contains</w:t>
+      </w:r>
+      <w:r>
+        <w:t xml:space="preserve"> one non-compulsory field, which is specific from a list. List is given in the </w:t>
+      </w:r>
+      <w:r>
+        <w:t>Field segment.</w:t>
+      </w:r>
+    </w:p>
+    <w:p>
+      <w:pPr>
+        <w:pStyle w:val="PlainText"/>
+        <w:rPr>
+          <w:rFonts w:ascii="Courier New" w:hAnsi="Courier New" w:cs="Courier New"/>
+          <w:i/>
+        </w:rPr>
+      </w:pPr>
+      <w:r>
+        <w:rPr>
+          <w:rFonts w:ascii="Courier New" w:hAnsi="Courier New" w:cs="Courier New"/>
+          <w:i/>
+        </w:rPr>
+        <w:t xml:space="preserve">  [8] - Title</w:t>
+      </w:r>
+    </w:p>
+    <w:p>
+      <w:pPr>
+        <w:pStyle w:val="PlainText"/>
+        <w:rPr>
+          <w:rFonts w:ascii="Courier New" w:hAnsi="Courier New" w:cs="Courier New"/>
+          <w:i/>
+        </w:rPr>
+      </w:pPr>
+      <w:r>
+        <w:rPr>
+          <w:rFonts w:ascii="Courier New" w:hAnsi="Courier New" w:cs="Courier New"/>
+          <w:i/>
+        </w:rPr>
+        <w:t xml:space="preserve">  Data type is </w:t>
+      </w:r>
+      <w:proofErr w:type="spellStart"/>
+      <w:r>
+        <w:rPr>
+          <w:rFonts w:ascii="Courier New" w:hAnsi="Courier New" w:cs="Courier New"/>
+          <w:i/>
+        </w:rPr>
+        <w:t>int</w:t>
+      </w:r>
+      <w:proofErr w:type="spellEnd"/>
+    </w:p>
+    <w:p>
+      <w:pPr>
+        <w:pStyle w:val="PlainText"/>
+        <w:rPr>
+          <w:rFonts w:ascii="Courier New" w:hAnsi="Courier New" w:cs="Courier New"/>
+          <w:i/>
+        </w:rPr>
+      </w:pPr>
+      <w:r>
+        <w:rPr>
+          <w:rFonts w:ascii="Courier New" w:hAnsi="Courier New" w:cs="Courier New"/>
+          <w:i/>
+        </w:rPr>
+        <w:t xml:space="preserve">  Value in Message Category 3 (Caller Title)</w:t>
+      </w:r>
+    </w:p>
+    <w:p>
+      <w:pPr>
+        <w:pStyle w:val="PlainText"/>
+        <w:rPr>
+          <w:rFonts w:ascii="Courier New" w:hAnsi="Courier New" w:cs="Courier New"/>
+          <w:i/>
+        </w:rPr>
+      </w:pPr>
+      <w:r>
+        <w:rPr>
+          <w:rFonts w:ascii="Courier New" w:hAnsi="Courier New" w:cs="Courier New"/>
+          <w:i/>
+        </w:rPr>
+        <w:t xml:space="preserve">     100995 - </w:t>
+      </w:r>
+      <w:proofErr w:type="spellStart"/>
+      <w:r>
+        <w:rPr>
+          <w:rFonts w:ascii="Courier New" w:hAnsi="Courier New" w:cs="Courier New"/>
+          <w:i/>
+        </w:rPr>
+        <w:t>Dr</w:t>
+      </w:r>
+      <w:proofErr w:type="spellEnd"/>
+    </w:p>
+    <w:p>
+      <w:pPr>
+        <w:pStyle w:val="PlainText"/>
+        <w:rPr>
+          <w:rFonts w:ascii="Courier New" w:hAnsi="Courier New" w:cs="Courier New"/>
+          <w:i/>
+        </w:rPr>
+      </w:pPr>
+      <w:r>
+        <w:rPr>
+          <w:rFonts w:ascii="Courier New" w:hAnsi="Courier New" w:cs="Courier New"/>
+          <w:i/>
+        </w:rPr>
+        <w:t xml:space="preserve">     100728 - </w:t>
+      </w:r>
+      <w:proofErr w:type="spellStart"/>
+      <w:r>
+        <w:rPr>
+          <w:rFonts w:ascii="Courier New" w:hAnsi="Courier New" w:cs="Courier New"/>
+          <w:i/>
+        </w:rPr>
+        <w:t>Mdm</w:t>
+      </w:r>
+      <w:proofErr w:type="spellEnd"/>
+    </w:p>
+    <w:p>
+      <w:pPr>
+        <w:pStyle w:val="PlainText"/>
+        <w:rPr>
+          <w:rFonts w:ascii="Courier New" w:hAnsi="Courier New" w:cs="Courier New"/>
+          <w:i/>
+        </w:rPr>
+      </w:pPr>
+      <w:r>
+        <w:rPr>
+          <w:rFonts w:ascii="Courier New" w:hAnsi="Courier New" w:cs="Courier New"/>
+          <w:i/>
+        </w:rPr>
+        <w:t xml:space="preserve">     100519 - Miss</w:t>
+      </w:r>
+    </w:p>
+    <w:p>
+      <w:pPr>
+        <w:pStyle w:val="PlainText"/>
+        <w:rPr>
+          <w:rFonts w:ascii="Courier New" w:hAnsi="Courier New" w:cs="Courier New"/>
+          <w:i/>
+        </w:rPr>
+      </w:pPr>
+      <w:r>
+        <w:rPr>
+          <w:rFonts w:ascii="Courier New" w:hAnsi="Courier New" w:cs="Courier New"/>
+          <w:i/>
+        </w:rPr>
+        <w:t xml:space="preserve">     100855 - </w:t>
+      </w:r>
+      <w:proofErr w:type="spellStart"/>
+      <w:r>
+        <w:rPr>
+          <w:rFonts w:ascii="Courier New" w:hAnsi="Courier New" w:cs="Courier New"/>
+          <w:i/>
+        </w:rPr>
+        <w:t>Mr</w:t>
+      </w:r>
+      <w:proofErr w:type="spellEnd"/>
+    </w:p>
+    <w:p>
+      <w:pPr>
+        <w:pStyle w:val="PlainText"/>
+        <w:rPr>
+          <w:rFonts w:ascii="Courier New" w:hAnsi="Courier New" w:cs="Courier New"/>
+          <w:i/>
+        </w:rPr>
+      </w:pPr>
+      <w:r>
+        <w:rPr>
+          <w:rFonts w:ascii="Courier New" w:hAnsi="Courier New" w:cs="Courier New"/>
+          <w:i/>
+        </w:rPr>
+        <w:t xml:space="preserve">     100858 - </w:t>
+      </w:r>
+      <w:proofErr w:type="spellStart"/>
+      <w:r>
+        <w:rPr>
+          <w:rFonts w:ascii="Courier New" w:hAnsi="Courier New" w:cs="Courier New"/>
+          <w:i/>
+        </w:rPr>
+        <w:t>Mrs</w:t>
+      </w:r>
+      <w:proofErr w:type="spellEnd"/>
+    </w:p>
+    <w:p>
+      <w:pPr>
+        <w:pStyle w:val="PlainText"/>
+        <w:rPr>
+          <w:rFonts w:ascii="Courier New" w:hAnsi="Courier New" w:cs="Courier New"/>
+          <w:i/>
+        </w:rPr>
+      </w:pPr>
+      <w:r>
+        <w:rPr>
+          <w:rFonts w:ascii="Courier New" w:hAnsi="Courier New" w:cs="Courier New"/>
+          <w:i/>
+        </w:rPr>
+        <w:t xml:space="preserve">     100516 - </w:t>
+      </w:r>
+      <w:proofErr w:type="spellStart"/>
+      <w:r>
+        <w:rPr>
+          <w:rFonts w:ascii="Courier New" w:hAnsi="Courier New" w:cs="Courier New"/>
+          <w:i/>
+        </w:rPr>
+        <w:t>Ms</w:t>
+      </w:r>
+      <w:proofErr w:type="spellEnd"/>
+    </w:p>
+    <w:p>
+      <w:pPr>
+        <w:pStyle w:val="PlainText"/>
+        <w:rPr>
+          <w:rFonts w:ascii="Courier New" w:hAnsi="Courier New" w:cs="Courier New"/>
+          <w:i/>
+        </w:rPr>
+      </w:pPr>
+      <w:r>
+        <w:rPr>
+          <w:rFonts w:ascii="Courier New" w:hAnsi="Courier New" w:cs="Courier New"/>
+          <w:i/>
+        </w:rPr>
+        <w:t xml:space="preserve">     100568 - Prof</w:t>
+      </w:r>
+    </w:p>
+    <w:p>
+      <w:pPr>
+        <w:pStyle w:val="PlainText"/>
+        <w:rPr>
+          <w:rFonts w:ascii="Courier New" w:hAnsi="Courier New" w:cs="Courier New"/>
+          <w:i/>
+        </w:rPr>
+      </w:pPr>
+      <w:r>
+        <w:rPr>
+          <w:rFonts w:ascii="Courier New" w:hAnsi="Courier New" w:cs="Courier New"/>
+          <w:i/>
+        </w:rPr>
+        <w:t xml:space="preserve">  -----</w:t>
+      </w:r>
+    </w:p>
+    <w:p>
+      <w:pPr>
+        <w:pStyle w:val="NoSpacing"/>
+      </w:pPr>
+      <w:r>
+        <w:t>*Data is stored inside “Field (3</w:t>
+      </w:r>
+      <w:r>
+        <w:t>).txt” inside Test Files folder.</w:t>
+      </w:r>
+    </w:p>
+    <w:p>
+      <w:pPr>
+        <w:pStyle w:val="NoSpacing"/>
+      </w:pPr>
+    </w:p>
+    <w:p>
+      <w:pPr>
+        <w:pStyle w:val="NoSpacing"/>
+      </w:pPr>
+      <w:r>
+        <w:t xml:space="preserve">Expected behavior: Code will run without error. </w:t>
+      </w:r>
+      <w:r>
+        <w:t xml:space="preserve">A new mapping array will be formed. </w:t>
+      </w:r>
+      <w:r>
+        <w:t>A new variable is declared.</w:t>
+      </w:r>
+    </w:p>
+    <w:p/>
+    <w:p>
+      <w:pPr>
+        <w:pStyle w:val="NoSpacing"/>
+      </w:pPr>
+      <w:r>
+        <w:lastRenderedPageBreak/>
+        <w:t>Test Case: Field (4</w:t>
+      </w:r>
+      <w:r>
+        <w:t>)</w:t>
+      </w:r>
+    </w:p>
+    <w:p>
+      <w:pPr>
+        <w:pStyle w:val="NoSpacing"/>
+      </w:pPr>
+      <w:r>
+        <w:t>Date designed: 11 June 2012</w:t>
+      </w:r>
+    </w:p>
+    <w:p>
+      <w:pPr>
+        <w:pStyle w:val="NoSpacing"/>
+      </w:pPr>
+      <w:r>
+        <w:t xml:space="preserve">Test Objective: A valid entry of </w:t>
+      </w:r>
+      <w:r>
+        <w:t>typical field inside a segment. Input is an account ID field which can be represented by macro.</w:t>
+      </w:r>
+    </w:p>
+    <w:p>
+      <w:pPr>
+        <w:pStyle w:val="NoSpacing"/>
+        <w:rPr>
+          <w:i/>
+        </w:rPr>
+      </w:pPr>
+      <w:r>
+        <w:t>Input:</w:t>
+      </w:r>
+    </w:p>
+    <w:p>
+      <w:pPr>
+        <w:pStyle w:val="NoSpacing"/>
+        <w:rPr>
+          <w:rFonts w:ascii="Courier New" w:hAnsi="Courier New" w:cs="Courier New"/>
+          <w:i/>
+          <w:sz w:val="21"/>
+          <w:szCs w:val="21"/>
+        </w:rPr>
+      </w:pPr>
+      <w:r>
+        <w:rPr>
+          <w:rFonts w:ascii="Courier New" w:hAnsi="Courier New" w:cs="Courier New"/>
+          <w:i/>
+          <w:sz w:val="21"/>
+          <w:szCs w:val="21"/>
+        </w:rPr>
+        <w:t xml:space="preserve">  [2] - Account ID</w:t>
+      </w:r>
+    </w:p>
+    <w:p>
+      <w:pPr>
+        <w:pStyle w:val="NoSpacing"/>
+        <w:rPr>
+          <w:rFonts w:ascii="Courier New" w:hAnsi="Courier New" w:cs="Courier New"/>
+          <w:i/>
+          <w:sz w:val="21"/>
+          <w:szCs w:val="21"/>
+        </w:rPr>
+      </w:pPr>
+      <w:r>
+        <w:rPr>
+          <w:rFonts w:ascii="Courier New" w:hAnsi="Courier New" w:cs="Courier New"/>
+          <w:i/>
+          <w:sz w:val="21"/>
+          <w:szCs w:val="21"/>
+        </w:rPr>
+        <w:t xml:space="preserve">  Field is </w:t>
+      </w:r>
       <w:proofErr w:type="gramStart"/>
       <w:r>
-        <w:t>Input contain</w:t>
+        <w:rPr>
+          <w:rFonts w:ascii="Courier New" w:hAnsi="Courier New" w:cs="Courier New"/>
+          <w:i/>
+          <w:sz w:val="21"/>
+          <w:szCs w:val="21"/>
+        </w:rPr>
+        <w:t>Re</w:t>
+      </w:r>
+      <w:bookmarkStart w:id="0" w:name="_GoBack"/>
+      <w:bookmarkEnd w:id="0"/>
+      <w:r>
+        <w:rPr>
+          <w:rFonts w:ascii="Courier New" w:hAnsi="Courier New" w:cs="Courier New"/>
+          <w:i/>
+          <w:sz w:val="21"/>
+          <w:szCs w:val="21"/>
+        </w:rPr>
+        <w:t>quired</w:t>
       </w:r>
       <w:proofErr w:type="gramEnd"/>
-      <w:r>
-        <w:t xml:space="preserve"> one non-compulsory field, which is specific from a list. List is given in the </w:t>
-      </w:r>
-      <w:r>
-        <w:t>Field segment.</w:t>
-      </w:r>
-    </w:p>
-    <w:p>
-      <w:pPr>
-        <w:pStyle w:val="PlainText"/>
-        <w:rPr>
-          <w:rFonts w:ascii="Courier New" w:hAnsi="Courier New" w:cs="Courier New"/>
-          <w:i/>
-        </w:rPr>
-      </w:pPr>
-      <w:bookmarkStart w:id="0" w:name="_GoBack"/>
-      <w:r>
-        <w:rPr>
-          <w:rFonts w:ascii="Courier New" w:hAnsi="Courier New" w:cs="Courier New"/>
-          <w:i/>
-        </w:rPr>
-        <w:t xml:space="preserve">  [8] - Title</w:t>
-      </w:r>
-    </w:p>
-    <w:p>
-      <w:pPr>
-        <w:pStyle w:val="PlainText"/>
-        <w:rPr>
-          <w:rFonts w:ascii="Courier New" w:hAnsi="Courier New" w:cs="Courier New"/>
-          <w:i/>
-        </w:rPr>
-      </w:pPr>
-      <w:r>
-        <w:rPr>
-          <w:rFonts w:ascii="Courier New" w:hAnsi="Courier New" w:cs="Courier New"/>
-          <w:i/>
+    </w:p>
+    <w:p>
+      <w:pPr>
+        <w:pStyle w:val="NoSpacing"/>
+        <w:rPr>
+          <w:rFonts w:ascii="Courier New" w:hAnsi="Courier New" w:cs="Courier New"/>
+          <w:i/>
+          <w:sz w:val="21"/>
+          <w:szCs w:val="21"/>
+        </w:rPr>
+      </w:pPr>
+      <w:r>
+        <w:rPr>
+          <w:rFonts w:ascii="Courier New" w:hAnsi="Courier New" w:cs="Courier New"/>
+          <w:i/>
+          <w:sz w:val="21"/>
+          <w:szCs w:val="21"/>
         </w:rPr>
         <w:t xml:space="preserve">  Data type is </w:t>
       </w:r>
-      <w:proofErr w:type="spellStart"/>
-      <w:r>
-        <w:rPr>
-          <w:rFonts w:ascii="Courier New" w:hAnsi="Courier New" w:cs="Courier New"/>
-          <w:i/>
-        </w:rPr>
-        <w:t>int</w:t>
-      </w:r>
-      <w:proofErr w:type="spellEnd"/>
-    </w:p>
-    <w:p>
-      <w:pPr>
-        <w:pStyle w:val="PlainText"/>
-        <w:rPr>
-          <w:rFonts w:ascii="Courier New" w:hAnsi="Courier New" w:cs="Courier New"/>
-          <w:i/>
-        </w:rPr>
-      </w:pPr>
-      <w:r>
-        <w:rPr>
-          <w:rFonts w:ascii="Courier New" w:hAnsi="Courier New" w:cs="Courier New"/>
-          <w:i/>
-        </w:rPr>
-        <w:t xml:space="preserve">  Value in Message Category 3 (Caller Title)</w:t>
-      </w:r>
-    </w:p>
-    <w:p>
-      <w:pPr>
-        <w:pStyle w:val="PlainText"/>
-        <w:rPr>
-          <w:rFonts w:ascii="Courier New" w:hAnsi="Courier New" w:cs="Courier New"/>
-          <w:i/>
-        </w:rPr>
-      </w:pPr>
-      <w:r>
-        <w:rPr>
-          <w:rFonts w:ascii="Courier New" w:hAnsi="Courier New" w:cs="Courier New"/>
-          <w:i/>
-        </w:rPr>
-        <w:t xml:space="preserve">     100995 - </w:t>
-      </w:r>
-      <w:proofErr w:type="spellStart"/>
-      <w:r>
-        <w:rPr>
-          <w:rFonts w:ascii="Courier New" w:hAnsi="Courier New" w:cs="Courier New"/>
-          <w:i/>
-        </w:rPr>
-        <w:t>Dr</w:t>
-      </w:r>
-      <w:proofErr w:type="spellEnd"/>
-    </w:p>
-    <w:p>
-      <w:pPr>
-        <w:pStyle w:val="PlainText"/>
-        <w:rPr>
-          <w:rFonts w:ascii="Courier New" w:hAnsi="Courier New" w:cs="Courier New"/>
-          <w:i/>
-        </w:rPr>
-      </w:pPr>
-      <w:r>
-        <w:rPr>
-          <w:rFonts w:ascii="Courier New" w:hAnsi="Courier New" w:cs="Courier New"/>
-          <w:i/>
-        </w:rPr>
-        <w:t xml:space="preserve">     100728 - </w:t>
-      </w:r>
-      <w:proofErr w:type="spellStart"/>
-      <w:r>
-        <w:rPr>
-          <w:rFonts w:ascii="Courier New" w:hAnsi="Courier New" w:cs="Courier New"/>
-          <w:i/>
-        </w:rPr>
-        <w:t>Mdm</w:t>
-      </w:r>
-      <w:proofErr w:type="spellEnd"/>
-    </w:p>
-    <w:p>
-      <w:pPr>
-        <w:pStyle w:val="PlainText"/>
-        <w:rPr>
-          <w:rFonts w:ascii="Courier New" w:hAnsi="Courier New" w:cs="Courier New"/>
-          <w:i/>
-        </w:rPr>
-      </w:pPr>
-      <w:r>
-        <w:rPr>
-          <w:rFonts w:ascii="Courier New" w:hAnsi="Courier New" w:cs="Courier New"/>
-          <w:i/>
-        </w:rPr>
-        <w:t xml:space="preserve">     100519 - Miss</w:t>
-      </w:r>
-    </w:p>
-    <w:p>
-      <w:pPr>
-        <w:pStyle w:val="PlainText"/>
-        <w:rPr>
-          <w:rFonts w:ascii="Courier New" w:hAnsi="Courier New" w:cs="Courier New"/>
-          <w:i/>
-        </w:rPr>
-      </w:pPr>
-      <w:r>
-        <w:rPr>
-          <w:rFonts w:ascii="Courier New" w:hAnsi="Courier New" w:cs="Courier New"/>
-          <w:i/>
-        </w:rPr>
-        <w:t xml:space="preserve">     100855 - </w:t>
-      </w:r>
-      <w:proofErr w:type="spellStart"/>
-      <w:r>
-        <w:rPr>
-          <w:rFonts w:ascii="Courier New" w:hAnsi="Courier New" w:cs="Courier New"/>
-          <w:i/>
-        </w:rPr>
-        <w:t>Mr</w:t>
-      </w:r>
-      <w:proofErr w:type="spellEnd"/>
-    </w:p>
-    <w:p>
-      <w:pPr>
-        <w:pStyle w:val="PlainText"/>
-        <w:rPr>
-          <w:rFonts w:ascii="Courier New" w:hAnsi="Courier New" w:cs="Courier New"/>
-          <w:i/>
-        </w:rPr>
-      </w:pPr>
-      <w:r>
-        <w:rPr>
-          <w:rFonts w:ascii="Courier New" w:hAnsi="Courier New" w:cs="Courier New"/>
-          <w:i/>
-        </w:rPr>
-        <w:t xml:space="preserve">     100858 - </w:t>
-      </w:r>
-      <w:proofErr w:type="spellStart"/>
-      <w:r>
-        <w:rPr>
-          <w:rFonts w:ascii="Courier New" w:hAnsi="Courier New" w:cs="Courier New"/>
-          <w:i/>
-        </w:rPr>
-        <w:t>Mrs</w:t>
-      </w:r>
-      <w:proofErr w:type="spellEnd"/>
-    </w:p>
-    <w:p>
-      <w:pPr>
-        <w:pStyle w:val="PlainText"/>
-        <w:rPr>
-          <w:rFonts w:ascii="Courier New" w:hAnsi="Courier New" w:cs="Courier New"/>
-          <w:i/>
-        </w:rPr>
-      </w:pPr>
-      <w:r>
-        <w:rPr>
-          <w:rFonts w:ascii="Courier New" w:hAnsi="Courier New" w:cs="Courier New"/>
-          <w:i/>
-        </w:rPr>
-        <w:t xml:space="preserve">     100516 - </w:t>
-      </w:r>
-      <w:proofErr w:type="spellStart"/>
-      <w:r>
-        <w:rPr>
-          <w:rFonts w:ascii="Courier New" w:hAnsi="Courier New" w:cs="Courier New"/>
-          <w:i/>
-        </w:rPr>
-        <w:t>Ms</w:t>
-      </w:r>
-      <w:proofErr w:type="spellEnd"/>
-    </w:p>
-    <w:p>
-      <w:pPr>
-        <w:pStyle w:val="PlainText"/>
-        <w:rPr>
-          <w:rFonts w:ascii="Courier New" w:hAnsi="Courier New" w:cs="Courier New"/>
-          <w:i/>
-        </w:rPr>
-      </w:pPr>
-      <w:r>
-        <w:rPr>
-          <w:rFonts w:ascii="Courier New" w:hAnsi="Courier New" w:cs="Courier New"/>
-          <w:i/>
-        </w:rPr>
-        <w:t xml:space="preserve">     100568 - Prof</w:t>
-      </w:r>
-    </w:p>
-    <w:p>
-      <w:pPr>
-        <w:pStyle w:val="PlainText"/>
-        <w:rPr>
-          <w:rFonts w:ascii="Courier New" w:hAnsi="Courier New" w:cs="Courier New"/>
-          <w:i/>
-        </w:rPr>
-      </w:pPr>
-      <w:r>
-        <w:rPr>
-          <w:rFonts w:ascii="Courier New" w:hAnsi="Courier New" w:cs="Courier New"/>
-          <w:i/>
+      <w:proofErr w:type="gramStart"/>
+      <w:r>
+        <w:rPr>
+          <w:rFonts w:ascii="Courier New" w:hAnsi="Courier New" w:cs="Courier New"/>
+          <w:i/>
+          <w:sz w:val="21"/>
+          <w:szCs w:val="21"/>
+        </w:rPr>
+        <w:t>string[</w:t>
+      </w:r>
+      <w:proofErr w:type="gramEnd"/>
+      <w:r>
+        <w:rPr>
+          <w:rFonts w:ascii="Courier New" w:hAnsi="Courier New" w:cs="Courier New"/>
+          <w:i/>
+          <w:sz w:val="21"/>
+          <w:szCs w:val="21"/>
+        </w:rPr>
+        <w:t>9]</w:t>
+      </w:r>
+    </w:p>
+    <w:p>
+      <w:pPr>
+        <w:pStyle w:val="NoSpacing"/>
+        <w:rPr>
+          <w:rFonts w:ascii="Courier New" w:hAnsi="Courier New" w:cs="Courier New"/>
+          <w:i/>
+          <w:sz w:val="21"/>
+          <w:szCs w:val="21"/>
+        </w:rPr>
+      </w:pPr>
+      <w:r>
+        <w:rPr>
+          <w:rFonts w:ascii="Courier New" w:hAnsi="Courier New" w:cs="Courier New"/>
+          <w:i/>
+          <w:sz w:val="21"/>
+          <w:szCs w:val="21"/>
+        </w:rPr>
+        <w:t xml:space="preserve">  </w:t>
+      </w:r>
+      <w:proofErr w:type="gramStart"/>
+      <w:r>
+        <w:rPr>
+          <w:rFonts w:ascii="Courier New" w:hAnsi="Courier New" w:cs="Courier New"/>
+          <w:i/>
+          <w:sz w:val="21"/>
+          <w:szCs w:val="21"/>
+        </w:rPr>
+        <w:t>Primary Account ID.</w:t>
+      </w:r>
+      <w:proofErr w:type="gramEnd"/>
+      <w:r>
+        <w:rPr>
+          <w:rFonts w:ascii="Courier New" w:hAnsi="Courier New" w:cs="Courier New"/>
+          <w:i/>
+          <w:sz w:val="21"/>
+          <w:szCs w:val="21"/>
+        </w:rPr>
+        <w:t xml:space="preserve">  </w:t>
+      </w:r>
+      <w:proofErr w:type="gramStart"/>
+      <w:r>
+        <w:rPr>
+          <w:rFonts w:ascii="Courier New" w:hAnsi="Courier New" w:cs="Courier New"/>
+          <w:i/>
+          <w:sz w:val="21"/>
+          <w:szCs w:val="21"/>
+        </w:rPr>
+        <w:t>May use macro representing account id.</w:t>
+      </w:r>
+      <w:proofErr w:type="gramEnd"/>
+    </w:p>
+    <w:p>
+      <w:pPr>
+        <w:pStyle w:val="NoSpacing"/>
+        <w:rPr>
+          <w:rFonts w:ascii="Courier New" w:hAnsi="Courier New" w:cs="Courier New"/>
+          <w:i/>
+          <w:sz w:val="21"/>
+          <w:szCs w:val="21"/>
+        </w:rPr>
+      </w:pPr>
+      <w:r>
+        <w:rPr>
+          <w:rFonts w:ascii="Courier New" w:hAnsi="Courier New" w:cs="Courier New"/>
+          <w:i/>
+          <w:sz w:val="21"/>
+          <w:szCs w:val="21"/>
         </w:rPr>
         <w:t xml:space="preserve">  -----</w:t>
       </w:r>
     </w:p>
-    <w:bookmarkEnd w:id="0"/>
-    <w:p>
-      <w:pPr>
-        <w:pStyle w:val="NoSpacing"/>
-      </w:pPr>
-      <w:r>
-        <w:t>*Data is stored inside “Field (3</w:t>
+    <w:p>
+      <w:pPr>
+        <w:pStyle w:val="NoSpacing"/>
+      </w:pPr>
+      <w:r>
+        <w:t>*Data is stored inside “Field (4</w:t>
       </w:r>
       <w:r>
         <w:t>).txt” inside Test Files folder.</w:t>
@@ -661,10 +906,21 @@
         <w:t xml:space="preserve">Expected behavior: Code will run without error. </w:t>
       </w:r>
       <w:r>
-        <w:t xml:space="preserve">A new mapping array will be formed. </w:t>
-      </w:r>
-      <w:r>
-        <w:t>A new variable is declared.</w:t>
+        <w:t>The variable that is used to store the account ID will refer to global variable</w:t>
+      </w:r>
+      <w:r>
+        <w:t xml:space="preserve">, e.g.  </w:t>
+      </w:r>
+      <w:proofErr w:type="gramStart"/>
+      <w:r>
+        <w:t>$_acct1</w:t>
+      </w:r>
+      <w:r>
+        <w:t>.</w:t>
+      </w:r>
+      <w:proofErr w:type="gramEnd"/>
+      <w:r>
+        <w:t xml:space="preserve"> </w:t>
       </w:r>
     </w:p>
     <w:p/>

</xml_diff>

<commit_message>
Test Case Passed: Segment (1)
</commit_message>
<xml_diff>
--- a/System 6 Renovation Working Files/System 6 Renovation Code related/BOTL Convert Renovation Test Log.docx
+++ b/System 6 Renovation Working Files/System 6 Renovation Code related/BOTL Convert Renovation Test Log.docx
@@ -12,6 +12,19 @@
         <w:pStyle w:val="NoSpacing"/>
       </w:pPr>
       <w:r>
+        <w:t xml:space="preserve">Field </w:t>
+      </w:r>
+    </w:p>
+    <w:p>
+      <w:pPr>
+        <w:pStyle w:val="NoSpacing"/>
+      </w:pPr>
+    </w:p>
+    <w:p>
+      <w:pPr>
+        <w:pStyle w:val="NoSpacing"/>
+      </w:pPr>
+      <w:r>
         <w:t>Test Case: Field (1)</w:t>
       </w:r>
     </w:p>
@@ -657,6 +670,7 @@
         <w:pStyle w:val="NoSpacing"/>
       </w:pPr>
       <w:r>
+        <w:lastRenderedPageBreak/>
         <w:t xml:space="preserve">Expected behavior: Code will run without error. </w:t>
       </w:r>
       <w:r>
@@ -672,11 +686,7 @@
         <w:pStyle w:val="NoSpacing"/>
       </w:pPr>
       <w:r>
-        <w:lastRenderedPageBreak/>
-        <w:t>Test Case: Field (4</w:t>
-      </w:r>
-      <w:r>
-        <w:t>)</w:t>
+        <w:t>Test Case: Field (4)</w:t>
       </w:r>
     </w:p>
     <w:p>
@@ -756,31 +766,30 @@
           <w:sz w:val="21"/>
           <w:szCs w:val="21"/>
         </w:rPr>
-        <w:t>Re</w:t>
-      </w:r>
-      <w:bookmarkStart w:id="0" w:name="_GoBack"/>
-      <w:bookmarkEnd w:id="0"/>
-      <w:r>
+        <w:t>Required</w:t>
+      </w:r>
+      <w:proofErr w:type="gramEnd"/>
+    </w:p>
+    <w:p>
+      <w:pPr>
+        <w:pStyle w:val="NoSpacing"/>
         <w:rPr>
           <w:rFonts w:ascii="Courier New" w:hAnsi="Courier New" w:cs="Courier New"/>
           <w:i/>
           <w:sz w:val="21"/>
           <w:szCs w:val="21"/>
         </w:rPr>
-        <w:t>quired</w:t>
-      </w:r>
-      <w:proofErr w:type="gramEnd"/>
-    </w:p>
-    <w:p>
-      <w:pPr>
-        <w:pStyle w:val="NoSpacing"/>
+      </w:pPr>
+      <w:r>
         <w:rPr>
           <w:rFonts w:ascii="Courier New" w:hAnsi="Courier New" w:cs="Courier New"/>
           <w:i/>
           <w:sz w:val="21"/>
           <w:szCs w:val="21"/>
         </w:rPr>
-      </w:pPr>
+        <w:t xml:space="preserve">  Data type is </w:t>
+      </w:r>
+      <w:proofErr w:type="gramStart"/>
       <w:r>
         <w:rPr>
           <w:rFonts w:ascii="Courier New" w:hAnsi="Courier New" w:cs="Courier New"/>
@@ -788,9 +797,9 @@
           <w:sz w:val="21"/>
           <w:szCs w:val="21"/>
         </w:rPr>
-        <w:t xml:space="preserve">  Data type is </w:t>
-      </w:r>
-      <w:proofErr w:type="gramStart"/>
+        <w:t>string[</w:t>
+      </w:r>
+      <w:proofErr w:type="gramEnd"/>
       <w:r>
         <w:rPr>
           <w:rFonts w:ascii="Courier New" w:hAnsi="Courier New" w:cs="Courier New"/>
@@ -798,29 +807,29 @@
           <w:sz w:val="21"/>
           <w:szCs w:val="21"/>
         </w:rPr>
-        <w:t>string[</w:t>
-      </w:r>
-      <w:proofErr w:type="gramEnd"/>
-      <w:r>
+        <w:t>9]</w:t>
+      </w:r>
+    </w:p>
+    <w:p>
+      <w:pPr>
+        <w:pStyle w:val="NoSpacing"/>
         <w:rPr>
           <w:rFonts w:ascii="Courier New" w:hAnsi="Courier New" w:cs="Courier New"/>
           <w:i/>
           <w:sz w:val="21"/>
           <w:szCs w:val="21"/>
         </w:rPr>
-        <w:t>9]</w:t>
-      </w:r>
-    </w:p>
-    <w:p>
-      <w:pPr>
-        <w:pStyle w:val="NoSpacing"/>
+      </w:pPr>
+      <w:r>
         <w:rPr>
           <w:rFonts w:ascii="Courier New" w:hAnsi="Courier New" w:cs="Courier New"/>
           <w:i/>
           <w:sz w:val="21"/>
           <w:szCs w:val="21"/>
         </w:rPr>
-      </w:pPr>
+        <w:t xml:space="preserve">  </w:t>
+      </w:r>
+      <w:proofErr w:type="gramStart"/>
       <w:r>
         <w:rPr>
           <w:rFonts w:ascii="Courier New" w:hAnsi="Courier New" w:cs="Courier New"/>
@@ -828,9 +837,9 @@
           <w:sz w:val="21"/>
           <w:szCs w:val="21"/>
         </w:rPr>
-        <w:t xml:space="preserve">  </w:t>
-      </w:r>
-      <w:proofErr w:type="gramStart"/>
+        <w:t>Primary Account ID.</w:t>
+      </w:r>
+      <w:proofErr w:type="gramEnd"/>
       <w:r>
         <w:rPr>
           <w:rFonts w:ascii="Courier New" w:hAnsi="Courier New" w:cs="Courier New"/>
@@ -838,9 +847,9 @@
           <w:sz w:val="21"/>
           <w:szCs w:val="21"/>
         </w:rPr>
-        <w:t>Primary Account ID.</w:t>
-      </w:r>
-      <w:proofErr w:type="gramEnd"/>
+        <w:t xml:space="preserve">  </w:t>
+      </w:r>
+      <w:proofErr w:type="gramStart"/>
       <w:r>
         <w:rPr>
           <w:rFonts w:ascii="Courier New" w:hAnsi="Courier New" w:cs="Courier New"/>
@@ -848,37 +857,27 @@
           <w:sz w:val="21"/>
           <w:szCs w:val="21"/>
         </w:rPr>
-        <w:t xml:space="preserve">  </w:t>
-      </w:r>
-      <w:proofErr w:type="gramStart"/>
-      <w:r>
+        <w:t>May use macro representing account id.</w:t>
+      </w:r>
+      <w:proofErr w:type="gramEnd"/>
+    </w:p>
+    <w:p>
+      <w:pPr>
+        <w:pStyle w:val="NoSpacing"/>
         <w:rPr>
           <w:rFonts w:ascii="Courier New" w:hAnsi="Courier New" w:cs="Courier New"/>
           <w:i/>
           <w:sz w:val="21"/>
           <w:szCs w:val="21"/>
         </w:rPr>
-        <w:t>May use macro representing account id.</w:t>
-      </w:r>
-      <w:proofErr w:type="gramEnd"/>
-    </w:p>
-    <w:p>
-      <w:pPr>
-        <w:pStyle w:val="NoSpacing"/>
+      </w:pPr>
+      <w:r>
         <w:rPr>
           <w:rFonts w:ascii="Courier New" w:hAnsi="Courier New" w:cs="Courier New"/>
           <w:i/>
           <w:sz w:val="21"/>
           <w:szCs w:val="21"/>
         </w:rPr>
-      </w:pPr>
-      <w:r>
-        <w:rPr>
-          <w:rFonts w:ascii="Courier New" w:hAnsi="Courier New" w:cs="Courier New"/>
-          <w:i/>
-          <w:sz w:val="21"/>
-          <w:szCs w:val="21"/>
-        </w:rPr>
         <w:t xml:space="preserve">  -----</w:t>
       </w:r>
     </w:p>
@@ -924,6 +923,1584 @@
       </w:r>
     </w:p>
     <w:p/>
+    <w:p>
+      <w:r>
+        <w:t>Segment</w:t>
+      </w:r>
+    </w:p>
+    <w:p>
+      <w:pPr>
+        <w:pStyle w:val="NoSpacing"/>
+      </w:pPr>
+      <w:r>
+        <w:t>Test Case: Segment (1)</w:t>
+      </w:r>
+    </w:p>
+    <w:p>
+      <w:pPr>
+        <w:pStyle w:val="NoSpacing"/>
+      </w:pPr>
+      <w:r>
+        <w:t xml:space="preserve">Date designed: </w:t>
+      </w:r>
+      <w:r>
+        <w:t>13 June 2012</w:t>
+      </w:r>
+    </w:p>
+    <w:p>
+      <w:pPr>
+        <w:pStyle w:val="NoSpacing"/>
+      </w:pPr>
+      <w:r>
+        <w:t xml:space="preserve">Test Objective: A valid </w:t>
+      </w:r>
+      <w:r>
+        <w:t xml:space="preserve">entry of typical field inside a segment. Input contains a compulsory segment, </w:t>
+      </w:r>
+      <w:r>
+        <w:t xml:space="preserve">and one compulsory field. </w:t>
+      </w:r>
+    </w:p>
+    <w:p>
+      <w:pPr>
+        <w:pStyle w:val="NoSpacing"/>
+        <w:rPr>
+          <w:i/>
+        </w:rPr>
+      </w:pPr>
+      <w:r>
+        <w:t>Input:</w:t>
+      </w:r>
+    </w:p>
+    <w:p>
+      <w:pPr>
+        <w:pStyle w:val="NoSpacing"/>
+        <w:rPr>
+          <w:i/>
+        </w:rPr>
+      </w:pPr>
+      <w:r>
+        <w:rPr>
+          <w:i/>
+        </w:rPr>
+        <w:t>BEGIN</w:t>
+      </w:r>
+      <w:proofErr w:type="gramStart"/>
+      <w:r>
+        <w:rPr>
+          <w:i/>
+        </w:rPr>
+        <w:t>|[</w:t>
+      </w:r>
+      <w:proofErr w:type="gramEnd"/>
+      <w:r>
+        <w:rPr>
+          <w:i/>
+        </w:rPr>
+        <w:t>2]|[3]|NEW|SG|[6]|[7]</w:t>
+      </w:r>
+    </w:p>
+    <w:p>
+      <w:pPr>
+        <w:pStyle w:val="NoSpacing"/>
+        <w:rPr>
+          <w:i/>
+        </w:rPr>
+      </w:pPr>
+      <w:proofErr w:type="spellStart"/>
+      <w:r>
+        <w:rPr>
+          <w:i/>
+        </w:rPr>
+        <w:t>SegmentKey</w:t>
+      </w:r>
+      <w:proofErr w:type="spellEnd"/>
+      <w:r>
+        <w:rPr>
+          <w:i/>
+        </w:rPr>
+        <w:t>: BEGIN</w:t>
+      </w:r>
+    </w:p>
+    <w:p>
+      <w:pPr>
+        <w:pStyle w:val="NoSpacing"/>
+        <w:rPr>
+          <w:i/>
+        </w:rPr>
+      </w:pPr>
+      <w:r>
+        <w:rPr>
+          <w:i/>
+        </w:rPr>
+        <w:t>Segment is required</w:t>
+      </w:r>
+    </w:p>
+    <w:p>
+      <w:pPr>
+        <w:pStyle w:val="NoSpacing"/>
+        <w:rPr>
+          <w:i/>
+        </w:rPr>
+      </w:pPr>
+      <w:r>
+        <w:rPr>
+          <w:i/>
+        </w:rPr>
+        <w:t>--------------------</w:t>
+      </w:r>
+    </w:p>
+    <w:p>
+      <w:pPr>
+        <w:pStyle w:val="NoSpacing"/>
+        <w:rPr>
+          <w:i/>
+        </w:rPr>
+      </w:pPr>
+      <w:r>
+        <w:rPr>
+          <w:i/>
+        </w:rPr>
+        <w:t xml:space="preserve">  [2] - </w:t>
+      </w:r>
+      <w:proofErr w:type="spellStart"/>
+      <w:r>
+        <w:rPr>
+          <w:i/>
+        </w:rPr>
+        <w:t>RunID</w:t>
+      </w:r>
+      <w:proofErr w:type="spellEnd"/>
+    </w:p>
+    <w:p>
+      <w:pPr>
+        <w:pStyle w:val="NoSpacing"/>
+        <w:rPr>
+          <w:i/>
+        </w:rPr>
+      </w:pPr>
+      <w:r>
+        <w:rPr>
+          <w:i/>
+        </w:rPr>
+        <w:t xml:space="preserve">  Field is </w:t>
+      </w:r>
+      <w:proofErr w:type="gramStart"/>
+      <w:r>
+        <w:rPr>
+          <w:i/>
+        </w:rPr>
+        <w:t>Required</w:t>
+      </w:r>
+      <w:proofErr w:type="gramEnd"/>
+    </w:p>
+    <w:p>
+      <w:pPr>
+        <w:pStyle w:val="NoSpacing"/>
+        <w:rPr>
+          <w:i/>
+        </w:rPr>
+      </w:pPr>
+      <w:r>
+        <w:rPr>
+          <w:i/>
+        </w:rPr>
+        <w:t xml:space="preserve">  Data type is </w:t>
+      </w:r>
+      <w:proofErr w:type="gramStart"/>
+      <w:r>
+        <w:rPr>
+          <w:i/>
+        </w:rPr>
+        <w:t>string[</w:t>
+      </w:r>
+      <w:proofErr w:type="gramEnd"/>
+      <w:r>
+        <w:rPr>
+          <w:i/>
+        </w:rPr>
+        <w:t>20]</w:t>
+      </w:r>
+    </w:p>
+    <w:p>
+      <w:pPr>
+        <w:pStyle w:val="NoSpacing"/>
+        <w:rPr>
+          <w:i/>
+        </w:rPr>
+      </w:pPr>
+      <w:r>
+        <w:rPr>
+          <w:i/>
+        </w:rPr>
+        <w:t xml:space="preserve">  Identifies the BOTL run</w:t>
+      </w:r>
+    </w:p>
+    <w:p>
+      <w:pPr>
+        <w:pStyle w:val="NoSpacing"/>
+        <w:rPr>
+          <w:i/>
+        </w:rPr>
+      </w:pPr>
+    </w:p>
+    <w:p>
+      <w:pPr>
+        <w:pStyle w:val="NoSpacing"/>
+      </w:pPr>
+      <w:r>
+        <w:rPr>
+          <w:i/>
+        </w:rPr>
+        <w:t>--------------------</w:t>
+      </w:r>
+    </w:p>
+    <w:p>
+      <w:pPr>
+        <w:pStyle w:val="NoSpacing"/>
+      </w:pPr>
+      <w:r>
+        <w:t xml:space="preserve">Expected behavior:  </w:t>
+      </w:r>
+      <w:r>
+        <w:t xml:space="preserve">Code will run without error. </w:t>
+      </w:r>
+      <w:r>
+        <w:t>Output is “BEGIN</w:t>
+      </w:r>
+      <w:proofErr w:type="gramStart"/>
+      <w:r>
+        <w:t>|[</w:t>
+      </w:r>
+      <w:proofErr w:type="gramEnd"/>
+      <w:r>
+        <w:t>2]|[3]|NEW|SG|[6]|[7]”.</w:t>
+      </w:r>
+    </w:p>
+    <w:p>
+      <w:pPr>
+        <w:pStyle w:val="NoSpacing"/>
+      </w:pPr>
+    </w:p>
+    <w:p>
+      <w:pPr>
+        <w:pStyle w:val="NoSpacing"/>
+      </w:pPr>
+      <w:r>
+        <w:t>Test Case: Segment (2)</w:t>
+      </w:r>
+    </w:p>
+    <w:p>
+      <w:pPr>
+        <w:pStyle w:val="NoSpacing"/>
+      </w:pPr>
+      <w:r>
+        <w:t xml:space="preserve">Date </w:t>
+      </w:r>
+      <w:r>
+        <w:t>designed: 13 June 2012</w:t>
+      </w:r>
+    </w:p>
+    <w:p>
+      <w:pPr>
+        <w:pStyle w:val="NoSpacing"/>
+      </w:pPr>
+      <w:r>
+        <w:t xml:space="preserve">Test Objective: </w:t>
+      </w:r>
+      <w:bookmarkStart w:id="0" w:name="OLE_LINK1"/>
+      <w:r>
+        <w:t xml:space="preserve">A valid entry of typical field inside a segment. Input contains a </w:t>
+      </w:r>
+      <w:r>
+        <w:t>non-</w:t>
+      </w:r>
+      <w:r>
+        <w:t xml:space="preserve">compulsory segment, with </w:t>
+      </w:r>
+      <w:r>
+        <w:t>2 compulsory</w:t>
+      </w:r>
+      <w:r>
+        <w:t xml:space="preserve"> </w:t>
+      </w:r>
+      <w:r>
+        <w:t>fields</w:t>
+      </w:r>
+      <w:r>
+        <w:t xml:space="preserve"> inside.</w:t>
+      </w:r>
+      <w:r>
+        <w:t xml:space="preserve"> One of the fields contains a category.</w:t>
+      </w:r>
+    </w:p>
+    <w:bookmarkEnd w:id="0"/>
+    <w:p>
+      <w:pPr>
+        <w:pStyle w:val="NoSpacing"/>
+      </w:pPr>
+    </w:p>
+    <w:p>
+      <w:pPr>
+        <w:pStyle w:val="NoSpacing"/>
+        <w:rPr>
+          <w:i/>
+        </w:rPr>
+      </w:pPr>
+      <w:r>
+        <w:t xml:space="preserve">Input: </w:t>
+      </w:r>
+    </w:p>
+    <w:p>
+      <w:pPr>
+        <w:pStyle w:val="NoSpacing"/>
+        <w:rPr>
+          <w:i/>
+        </w:rPr>
+      </w:pPr>
+      <w:r>
+        <w:rPr>
+          <w:i/>
+        </w:rPr>
+        <w:t>SUPPRESS</w:t>
+      </w:r>
+      <w:proofErr w:type="gramStart"/>
+      <w:r>
+        <w:rPr>
+          <w:i/>
+        </w:rPr>
+        <w:t>|[</w:t>
+      </w:r>
+      <w:proofErr w:type="gramEnd"/>
+      <w:r>
+        <w:rPr>
+          <w:i/>
+        </w:rPr>
+        <w:t>2]|[3]</w:t>
+      </w:r>
+    </w:p>
+    <w:p>
+      <w:pPr>
+        <w:pStyle w:val="NoSpacing"/>
+        <w:rPr>
+          <w:i/>
+        </w:rPr>
+      </w:pPr>
+      <w:proofErr w:type="spellStart"/>
+      <w:r>
+        <w:rPr>
+          <w:i/>
+        </w:rPr>
+        <w:t>SegmentKey</w:t>
+      </w:r>
+      <w:proofErr w:type="spellEnd"/>
+      <w:r>
+        <w:rPr>
+          <w:i/>
+        </w:rPr>
+        <w:t>: SUPPRESS</w:t>
+      </w:r>
+    </w:p>
+    <w:p>
+      <w:pPr>
+        <w:pStyle w:val="NoSpacing"/>
+        <w:rPr>
+          <w:i/>
+        </w:rPr>
+      </w:pPr>
+      <w:r>
+        <w:rPr>
+          <w:i/>
+        </w:rPr>
+        <w:t>--------------------</w:t>
+      </w:r>
+    </w:p>
+    <w:p>
+      <w:pPr>
+        <w:pStyle w:val="NoSpacing"/>
+        <w:rPr>
+          <w:i/>
+        </w:rPr>
+      </w:pPr>
+      <w:r>
+        <w:rPr>
+          <w:i/>
+        </w:rPr>
+        <w:t xml:space="preserve">  [2] - Account ID</w:t>
+      </w:r>
+    </w:p>
+    <w:p>
+      <w:pPr>
+        <w:pStyle w:val="NoSpacing"/>
+        <w:rPr>
+          <w:i/>
+        </w:rPr>
+      </w:pPr>
+      <w:r>
+        <w:rPr>
+          <w:i/>
+        </w:rPr>
+        <w:lastRenderedPageBreak/>
+        <w:t xml:space="preserve">  Field is </w:t>
+      </w:r>
+      <w:proofErr w:type="gramStart"/>
+      <w:r>
+        <w:rPr>
+          <w:i/>
+        </w:rPr>
+        <w:t>Required</w:t>
+      </w:r>
+      <w:proofErr w:type="gramEnd"/>
+    </w:p>
+    <w:p>
+      <w:pPr>
+        <w:pStyle w:val="NoSpacing"/>
+        <w:rPr>
+          <w:i/>
+        </w:rPr>
+      </w:pPr>
+      <w:r>
+        <w:rPr>
+          <w:i/>
+        </w:rPr>
+        <w:t xml:space="preserve">  Data type is </w:t>
+      </w:r>
+      <w:proofErr w:type="gramStart"/>
+      <w:r>
+        <w:rPr>
+          <w:i/>
+        </w:rPr>
+        <w:t>string[</w:t>
+      </w:r>
+      <w:proofErr w:type="gramEnd"/>
+      <w:r>
+        <w:rPr>
+          <w:i/>
+        </w:rPr>
+        <w:t>9]</w:t>
+      </w:r>
+    </w:p>
+    <w:p>
+      <w:pPr>
+        <w:pStyle w:val="NoSpacing"/>
+        <w:rPr>
+          <w:i/>
+        </w:rPr>
+      </w:pPr>
+      <w:r>
+        <w:rPr>
+          <w:i/>
+        </w:rPr>
+        <w:t xml:space="preserve">  </w:t>
+      </w:r>
+      <w:proofErr w:type="gramStart"/>
+      <w:r>
+        <w:rPr>
+          <w:i/>
+        </w:rPr>
+        <w:t>May use macro representing account id.</w:t>
+      </w:r>
+      <w:proofErr w:type="gramEnd"/>
+    </w:p>
+    <w:p>
+      <w:pPr>
+        <w:pStyle w:val="NoSpacing"/>
+        <w:rPr>
+          <w:i/>
+        </w:rPr>
+      </w:pPr>
+      <w:r>
+        <w:rPr>
+          <w:i/>
+        </w:rPr>
+        <w:t xml:space="preserve">  -----</w:t>
+      </w:r>
+    </w:p>
+    <w:p>
+      <w:pPr>
+        <w:pStyle w:val="NoSpacing"/>
+        <w:rPr>
+          <w:i/>
+        </w:rPr>
+      </w:pPr>
+      <w:r>
+        <w:rPr>
+          <w:i/>
+        </w:rPr>
+        <w:t xml:space="preserve">  [3] - Reason</w:t>
+      </w:r>
+    </w:p>
+    <w:p>
+      <w:pPr>
+        <w:pStyle w:val="NoSpacing"/>
+        <w:rPr>
+          <w:i/>
+        </w:rPr>
+      </w:pPr>
+      <w:r>
+        <w:rPr>
+          <w:i/>
+        </w:rPr>
+        <w:t xml:space="preserve">  Field is </w:t>
+      </w:r>
+      <w:proofErr w:type="gramStart"/>
+      <w:r>
+        <w:rPr>
+          <w:i/>
+        </w:rPr>
+        <w:t>Required</w:t>
+      </w:r>
+      <w:proofErr w:type="gramEnd"/>
+    </w:p>
+    <w:p>
+      <w:pPr>
+        <w:pStyle w:val="NoSpacing"/>
+        <w:rPr>
+          <w:i/>
+        </w:rPr>
+      </w:pPr>
+      <w:r>
+        <w:rPr>
+          <w:i/>
+        </w:rPr>
+        <w:t xml:space="preserve">  Data type is </w:t>
+      </w:r>
+      <w:proofErr w:type="spellStart"/>
+      <w:r>
+        <w:rPr>
+          <w:i/>
+        </w:rPr>
+        <w:t>int</w:t>
+      </w:r>
+      <w:proofErr w:type="spellEnd"/>
+    </w:p>
+    <w:p>
+      <w:pPr>
+        <w:pStyle w:val="NoSpacing"/>
+        <w:rPr>
+          <w:i/>
+        </w:rPr>
+      </w:pPr>
+      <w:r>
+        <w:rPr>
+          <w:i/>
+        </w:rPr>
+        <w:t xml:space="preserve">  Value in Message Category 37 (Suppression Code)</w:t>
+      </w:r>
+    </w:p>
+    <w:p>
+      <w:pPr>
+        <w:pStyle w:val="NoSpacing"/>
+        <w:rPr>
+          <w:i/>
+        </w:rPr>
+      </w:pPr>
+      <w:r>
+        <w:rPr>
+          <w:i/>
+        </w:rPr>
+        <w:t xml:space="preserve">     100892 - Fulfillment via Email</w:t>
+      </w:r>
+    </w:p>
+    <w:p>
+      <w:pPr>
+        <w:pStyle w:val="NoSpacing"/>
+        <w:rPr>
+          <w:i/>
+        </w:rPr>
+      </w:pPr>
+      <w:r>
+        <w:rPr>
+          <w:i/>
+        </w:rPr>
+        <w:t xml:space="preserve">     100935 - No Call - Home</w:t>
+      </w:r>
+    </w:p>
+    <w:p>
+      <w:pPr>
+        <w:pStyle w:val="NoSpacing"/>
+        <w:rPr>
+          <w:i/>
+        </w:rPr>
+      </w:pPr>
+      <w:r>
+        <w:rPr>
+          <w:i/>
+        </w:rPr>
+        <w:t xml:space="preserve">     100725 - No Call - Home and Office</w:t>
+      </w:r>
+    </w:p>
+    <w:p>
+      <w:pPr>
+        <w:pStyle w:val="NoSpacing"/>
+        <w:rPr>
+          <w:i/>
+        </w:rPr>
+      </w:pPr>
+      <w:r>
+        <w:rPr>
+          <w:i/>
+        </w:rPr>
+        <w:t xml:space="preserve">     100517 - No Call - Office</w:t>
+      </w:r>
+    </w:p>
+    <w:p>
+      <w:pPr>
+        <w:pStyle w:val="NoSpacing"/>
+        <w:rPr>
+          <w:i/>
+        </w:rPr>
+      </w:pPr>
+      <w:r>
+        <w:rPr>
+          <w:i/>
+        </w:rPr>
+        <w:t xml:space="preserve">     100642 - No Promotional Mail</w:t>
+      </w:r>
+    </w:p>
+    <w:p>
+      <w:pPr>
+        <w:pStyle w:val="NoSpacing"/>
+        <w:rPr>
+          <w:i/>
+        </w:rPr>
+      </w:pPr>
+    </w:p>
+    <w:p>
+      <w:pPr>
+        <w:pStyle w:val="NoSpacing"/>
+        <w:rPr>
+          <w:i/>
+        </w:rPr>
+      </w:pPr>
+      <w:r>
+        <w:rPr>
+          <w:i/>
+        </w:rPr>
+        <w:t>--------------------</w:t>
+      </w:r>
+    </w:p>
+    <w:p>
+      <w:pPr>
+        <w:pStyle w:val="NoSpacing"/>
+      </w:pPr>
+    </w:p>
+    <w:p>
+      <w:pPr>
+        <w:pStyle w:val="NoSpacing"/>
+        <w:rPr>
+          <w:i/>
+        </w:rPr>
+      </w:pPr>
+      <w:r>
+        <w:t xml:space="preserve">Expected </w:t>
+      </w:r>
+      <w:r>
+        <w:t>behavior</w:t>
+      </w:r>
+      <w:r>
+        <w:t xml:space="preserve">: </w:t>
+      </w:r>
+      <w:r>
+        <w:t xml:space="preserve">Code will run without error. </w:t>
+      </w:r>
+      <w:r>
+        <w:t>Output is “</w:t>
+      </w:r>
+      <w:r>
+        <w:rPr>
+          <w:i/>
+        </w:rPr>
+        <w:t>SUPPRESS</w:t>
+      </w:r>
+      <w:proofErr w:type="gramStart"/>
+      <w:r>
+        <w:rPr>
+          <w:i/>
+        </w:rPr>
+        <w:t>|[</w:t>
+      </w:r>
+      <w:proofErr w:type="gramEnd"/>
+      <w:r>
+        <w:rPr>
+          <w:i/>
+        </w:rPr>
+        <w:t>2]|[3]</w:t>
+      </w:r>
+      <w:r>
+        <w:t>”.</w:t>
+      </w:r>
+    </w:p>
+    <w:p>
+      <w:pPr>
+        <w:pStyle w:val="NoSpacing"/>
+      </w:pPr>
+    </w:p>
+    <w:p>
+      <w:pPr>
+        <w:pStyle w:val="NoSpacing"/>
+      </w:pPr>
+      <w:r>
+        <w:t>Test Case: Segment (3)</w:t>
+      </w:r>
+    </w:p>
+    <w:p>
+      <w:pPr>
+        <w:pStyle w:val="NoSpacing"/>
+      </w:pPr>
+      <w:r>
+        <w:t>Date designed: 13 June 2012</w:t>
+      </w:r>
+    </w:p>
+    <w:p>
+      <w:pPr>
+        <w:pStyle w:val="NoSpacing"/>
+      </w:pPr>
+      <w:r>
+        <w:t xml:space="preserve">Test Objective: </w:t>
+      </w:r>
+      <w:r>
+        <w:t xml:space="preserve">A valid entry of typical field inside a segment. Input contains a compulsory segment, with a mixture of compulsory and non-compulsory fields inside. </w:t>
+      </w:r>
+      <w:r>
+        <w:t>some</w:t>
+      </w:r>
+      <w:bookmarkStart w:id="1" w:name="_GoBack"/>
+      <w:bookmarkEnd w:id="1"/>
+      <w:r>
+        <w:t xml:space="preserve"> of the fields contains a category.</w:t>
+      </w:r>
+    </w:p>
+    <w:p>
+      <w:pPr>
+        <w:pStyle w:val="NoSpacing"/>
+      </w:pPr>
+      <w:r>
+        <w:t>Input:</w:t>
+      </w:r>
+    </w:p>
+    <w:p>
+      <w:pPr>
+        <w:pStyle w:val="NoSpacing"/>
+        <w:rPr>
+          <w:i/>
+        </w:rPr>
+      </w:pPr>
+      <w:r>
+        <w:rPr>
+          <w:i/>
+        </w:rPr>
+        <w:t>PRODUCT|AMPA09</w:t>
+      </w:r>
+      <w:proofErr w:type="gramStart"/>
+      <w:r>
+        <w:rPr>
+          <w:i/>
+        </w:rPr>
+        <w:t>|[</w:t>
+      </w:r>
+      <w:proofErr w:type="gramEnd"/>
+      <w:r>
+        <w:rPr>
+          <w:i/>
+        </w:rPr>
+        <w:t>3]|[4]|[5]|[6]|[7]</w:t>
+      </w:r>
+    </w:p>
+    <w:p>
+      <w:pPr>
+        <w:pStyle w:val="NoSpacing"/>
+        <w:rPr>
+          <w:i/>
+        </w:rPr>
+      </w:pPr>
+      <w:proofErr w:type="spellStart"/>
+      <w:r>
+        <w:rPr>
+          <w:i/>
+        </w:rPr>
+        <w:t>SegmentKey</w:t>
+      </w:r>
+      <w:proofErr w:type="spellEnd"/>
+      <w:r>
+        <w:rPr>
+          <w:i/>
+        </w:rPr>
+        <w:t>: PRODUCT-AMPA09</w:t>
+      </w:r>
+    </w:p>
+    <w:p>
+      <w:pPr>
+        <w:pStyle w:val="NoSpacing"/>
+        <w:rPr>
+          <w:i/>
+        </w:rPr>
+      </w:pPr>
+      <w:r>
+        <w:rPr>
+          <w:i/>
+        </w:rPr>
+        <w:t>Segment is required</w:t>
+      </w:r>
+    </w:p>
+    <w:p>
+      <w:pPr>
+        <w:pStyle w:val="NoSpacing"/>
+        <w:rPr>
+          <w:i/>
+        </w:rPr>
+      </w:pPr>
+      <w:r>
+        <w:rPr>
+          <w:i/>
+        </w:rPr>
+        <w:t>--------------------</w:t>
+      </w:r>
+    </w:p>
+    <w:p>
+      <w:pPr>
+        <w:pStyle w:val="NoSpacing"/>
+        <w:rPr>
+          <w:i/>
+        </w:rPr>
+      </w:pPr>
+      <w:r>
+        <w:rPr>
+          <w:i/>
+        </w:rPr>
+        <w:t xml:space="preserve">  [2] - Product ID</w:t>
+      </w:r>
+    </w:p>
+    <w:p>
+      <w:pPr>
+        <w:pStyle w:val="NoSpacing"/>
+        <w:rPr>
+          <w:i/>
+        </w:rPr>
+      </w:pPr>
+      <w:r>
+        <w:rPr>
+          <w:i/>
+        </w:rPr>
+        <w:t xml:space="preserve">  Field is </w:t>
+      </w:r>
+      <w:proofErr w:type="gramStart"/>
+      <w:r>
+        <w:rPr>
+          <w:i/>
+        </w:rPr>
+        <w:t>Required</w:t>
+      </w:r>
+      <w:proofErr w:type="gramEnd"/>
+    </w:p>
+    <w:p>
+      <w:pPr>
+        <w:pStyle w:val="NoSpacing"/>
+        <w:rPr>
+          <w:i/>
+        </w:rPr>
+      </w:pPr>
+      <w:r>
+        <w:rPr>
+          <w:i/>
+        </w:rPr>
+        <w:t xml:space="preserve">  Must be "AMPA09"</w:t>
+      </w:r>
+    </w:p>
+    <w:p>
+      <w:pPr>
+        <w:pStyle w:val="NoSpacing"/>
+        <w:rPr>
+          <w:i/>
+        </w:rPr>
+      </w:pPr>
+      <w:r>
+        <w:rPr>
+          <w:i/>
+        </w:rPr>
+        <w:t xml:space="preserve">  Data type is </w:t>
+      </w:r>
+      <w:proofErr w:type="gramStart"/>
+      <w:r>
+        <w:rPr>
+          <w:i/>
+        </w:rPr>
+        <w:t>string[</w:t>
+      </w:r>
+      <w:proofErr w:type="gramEnd"/>
+      <w:r>
+        <w:rPr>
+          <w:i/>
+        </w:rPr>
+        <w:t>6]</w:t>
+      </w:r>
+    </w:p>
+    <w:p>
+      <w:pPr>
+        <w:pStyle w:val="NoSpacing"/>
+        <w:rPr>
+          <w:i/>
+        </w:rPr>
+      </w:pPr>
+      <w:r>
+        <w:rPr>
+          <w:i/>
+        </w:rPr>
+        <w:t xml:space="preserve">  Protection Growth Plan</w:t>
+      </w:r>
+    </w:p>
+    <w:p>
+      <w:pPr>
+        <w:pStyle w:val="NoSpacing"/>
+        <w:rPr>
+          <w:i/>
+        </w:rPr>
+      </w:pPr>
+      <w:r>
+        <w:rPr>
+          <w:i/>
+        </w:rPr>
+        <w:t xml:space="preserve">  -----</w:t>
+      </w:r>
+    </w:p>
+    <w:p>
+      <w:pPr>
+        <w:pStyle w:val="NoSpacing"/>
+        <w:rPr>
+          <w:i/>
+        </w:rPr>
+      </w:pPr>
+      <w:r>
+        <w:rPr>
+          <w:i/>
+        </w:rPr>
+        <w:t xml:space="preserve">  [3] - Coverage Code</w:t>
+      </w:r>
+    </w:p>
+    <w:p>
+      <w:pPr>
+        <w:pStyle w:val="NoSpacing"/>
+        <w:rPr>
+          <w:i/>
+        </w:rPr>
+      </w:pPr>
+      <w:r>
+        <w:rPr>
+          <w:i/>
+        </w:rPr>
+        <w:t xml:space="preserve">  Field is </w:t>
+      </w:r>
+      <w:proofErr w:type="gramStart"/>
+      <w:r>
+        <w:rPr>
+          <w:i/>
+        </w:rPr>
+        <w:t>Required</w:t>
+      </w:r>
+      <w:proofErr w:type="gramEnd"/>
+    </w:p>
+    <w:p>
+      <w:pPr>
+        <w:pStyle w:val="NoSpacing"/>
+        <w:rPr>
+          <w:i/>
+        </w:rPr>
+      </w:pPr>
+      <w:r>
+        <w:rPr>
+          <w:i/>
+        </w:rPr>
+        <w:t xml:space="preserve">  Data type is </w:t>
+      </w:r>
+      <w:proofErr w:type="spellStart"/>
+      <w:r>
+        <w:rPr>
+          <w:i/>
+        </w:rPr>
+        <w:t>int</w:t>
+      </w:r>
+      <w:proofErr w:type="spellEnd"/>
+    </w:p>
+    <w:p>
+      <w:pPr>
+        <w:pStyle w:val="NoSpacing"/>
+        <w:rPr>
+          <w:i/>
+        </w:rPr>
+      </w:pPr>
+      <w:r>
+        <w:rPr>
+          <w:i/>
+        </w:rPr>
+        <w:t xml:space="preserve">  Who is covered - Message category COVERAGE</w:t>
+      </w:r>
+    </w:p>
+    <w:p>
+      <w:pPr>
+        <w:pStyle w:val="NoSpacing"/>
+        <w:rPr>
+          <w:i/>
+        </w:rPr>
+      </w:pPr>
+      <w:r>
+        <w:rPr>
+          <w:i/>
+        </w:rPr>
+        <w:t xml:space="preserve">     1686 - Main Insured and Dependents</w:t>
+      </w:r>
+    </w:p>
+    <w:p>
+      <w:pPr>
+        <w:pStyle w:val="NoSpacing"/>
+        <w:rPr>
+          <w:i/>
+        </w:rPr>
+      </w:pPr>
+      <w:r>
+        <w:rPr>
+          <w:i/>
+        </w:rPr>
+        <w:t xml:space="preserve">     1682 - Main Insured and Family</w:t>
+      </w:r>
+    </w:p>
+    <w:p>
+      <w:pPr>
+        <w:pStyle w:val="NoSpacing"/>
+        <w:rPr>
+          <w:i/>
+        </w:rPr>
+      </w:pPr>
+      <w:r>
+        <w:rPr>
+          <w:i/>
+        </w:rPr>
+        <w:t xml:space="preserve">     1681 - Main Insured and Spouse</w:t>
+      </w:r>
+    </w:p>
+    <w:p>
+      <w:pPr>
+        <w:pStyle w:val="NoSpacing"/>
+        <w:rPr>
+          <w:i/>
+        </w:rPr>
+      </w:pPr>
+      <w:r>
+        <w:rPr>
+          <w:i/>
+        </w:rPr>
+        <w:t xml:space="preserve">     1680 - Main Insured Only</w:t>
+      </w:r>
+    </w:p>
+    <w:p>
+      <w:pPr>
+        <w:pStyle w:val="NoSpacing"/>
+        <w:rPr>
+          <w:i/>
+        </w:rPr>
+      </w:pPr>
+      <w:r>
+        <w:rPr>
+          <w:i/>
+        </w:rPr>
+        <w:t xml:space="preserve">     1684 - Spouse and Dependent</w:t>
+      </w:r>
+    </w:p>
+    <w:p>
+      <w:pPr>
+        <w:pStyle w:val="NoSpacing"/>
+        <w:rPr>
+          <w:i/>
+        </w:rPr>
+      </w:pPr>
+      <w:r>
+        <w:rPr>
+          <w:i/>
+        </w:rPr>
+        <w:t xml:space="preserve">     1683 - Spouse Only</w:t>
+      </w:r>
+    </w:p>
+    <w:p>
+      <w:pPr>
+        <w:pStyle w:val="NoSpacing"/>
+        <w:rPr>
+          <w:i/>
+        </w:rPr>
+      </w:pPr>
+      <w:r>
+        <w:rPr>
+          <w:i/>
+        </w:rPr>
+        <w:t xml:space="preserve">  -----</w:t>
+      </w:r>
+    </w:p>
+    <w:p>
+      <w:pPr>
+        <w:pStyle w:val="NoSpacing"/>
+        <w:rPr>
+          <w:i/>
+        </w:rPr>
+      </w:pPr>
+      <w:r>
+        <w:rPr>
+          <w:i/>
+        </w:rPr>
+        <w:t xml:space="preserve">  [4] - Number of Eligible Dependents</w:t>
+      </w:r>
+    </w:p>
+    <w:p>
+      <w:pPr>
+        <w:pStyle w:val="NoSpacing"/>
+        <w:rPr>
+          <w:i/>
+        </w:rPr>
+      </w:pPr>
+      <w:r>
+        <w:rPr>
+          <w:i/>
+        </w:rPr>
+        <w:t xml:space="preserve">  Data type is </w:t>
+      </w:r>
+      <w:proofErr w:type="spellStart"/>
+      <w:r>
+        <w:rPr>
+          <w:i/>
+        </w:rPr>
+        <w:t>int</w:t>
+      </w:r>
+      <w:proofErr w:type="spellEnd"/>
+    </w:p>
+    <w:p>
+      <w:pPr>
+        <w:pStyle w:val="NoSpacing"/>
+        <w:rPr>
+          <w:i/>
+        </w:rPr>
+      </w:pPr>
+      <w:r>
+        <w:rPr>
+          <w:i/>
+        </w:rPr>
+        <w:t xml:space="preserve">  -----</w:t>
+      </w:r>
+    </w:p>
+    <w:p>
+      <w:pPr>
+        <w:pStyle w:val="NoSpacing"/>
+        <w:rPr>
+          <w:i/>
+        </w:rPr>
+      </w:pPr>
+      <w:r>
+        <w:rPr>
+          <w:i/>
+        </w:rPr>
+        <w:t xml:space="preserve">  [5] - Premium Override Amount</w:t>
+      </w:r>
+    </w:p>
+    <w:p>
+      <w:pPr>
+        <w:pStyle w:val="NoSpacing"/>
+        <w:rPr>
+          <w:i/>
+        </w:rPr>
+      </w:pPr>
+      <w:r>
+        <w:rPr>
+          <w:i/>
+        </w:rPr>
+        <w:lastRenderedPageBreak/>
+        <w:t xml:space="preserve">  Data type is double</w:t>
+      </w:r>
+    </w:p>
+    <w:p>
+      <w:pPr>
+        <w:pStyle w:val="NoSpacing"/>
+        <w:rPr>
+          <w:i/>
+        </w:rPr>
+      </w:pPr>
+      <w:r>
+        <w:rPr>
+          <w:i/>
+        </w:rPr>
+        <w:t xml:space="preserve">  -----</w:t>
+      </w:r>
+    </w:p>
+    <w:p>
+      <w:pPr>
+        <w:pStyle w:val="NoSpacing"/>
+        <w:rPr>
+          <w:i/>
+        </w:rPr>
+      </w:pPr>
+      <w:r>
+        <w:rPr>
+          <w:i/>
+        </w:rPr>
+        <w:t xml:space="preserve">  [6] - Premium Override Expire</w:t>
+      </w:r>
+    </w:p>
+    <w:p>
+      <w:pPr>
+        <w:pStyle w:val="NoSpacing"/>
+        <w:rPr>
+          <w:i/>
+        </w:rPr>
+      </w:pPr>
+      <w:r>
+        <w:rPr>
+          <w:i/>
+        </w:rPr>
+        <w:t xml:space="preserve">  Data type is </w:t>
+      </w:r>
+      <w:proofErr w:type="gramStart"/>
+      <w:r>
+        <w:rPr>
+          <w:i/>
+        </w:rPr>
+        <w:t>string[</w:t>
+      </w:r>
+      <w:proofErr w:type="gramEnd"/>
+      <w:r>
+        <w:rPr>
+          <w:i/>
+        </w:rPr>
+        <w:t>5]</w:t>
+      </w:r>
+    </w:p>
+    <w:p>
+      <w:pPr>
+        <w:pStyle w:val="NoSpacing"/>
+        <w:rPr>
+          <w:i/>
+        </w:rPr>
+      </w:pPr>
+      <w:r>
+        <w:rPr>
+          <w:i/>
+        </w:rPr>
+        <w:t xml:space="preserve">  If present, format MM/YY.</w:t>
+      </w:r>
+    </w:p>
+    <w:p>
+      <w:pPr>
+        <w:pStyle w:val="NoSpacing"/>
+        <w:rPr>
+          <w:i/>
+        </w:rPr>
+      </w:pPr>
+      <w:r>
+        <w:rPr>
+          <w:i/>
+        </w:rPr>
+        <w:t xml:space="preserve">  -----</w:t>
+      </w:r>
+    </w:p>
+    <w:p>
+      <w:pPr>
+        <w:pStyle w:val="NoSpacing"/>
+        <w:rPr>
+          <w:i/>
+        </w:rPr>
+      </w:pPr>
+      <w:r>
+        <w:rPr>
+          <w:i/>
+        </w:rPr>
+        <w:t xml:space="preserve">  [7] - Premium Override Reason</w:t>
+      </w:r>
+    </w:p>
+    <w:p>
+      <w:pPr>
+        <w:pStyle w:val="NoSpacing"/>
+        <w:rPr>
+          <w:i/>
+        </w:rPr>
+      </w:pPr>
+      <w:r>
+        <w:rPr>
+          <w:i/>
+        </w:rPr>
+        <w:t xml:space="preserve">  Data type is </w:t>
+      </w:r>
+      <w:proofErr w:type="spellStart"/>
+      <w:r>
+        <w:rPr>
+          <w:i/>
+        </w:rPr>
+        <w:t>int</w:t>
+      </w:r>
+      <w:proofErr w:type="spellEnd"/>
+    </w:p>
+    <w:p>
+      <w:pPr>
+        <w:pStyle w:val="NoSpacing"/>
+        <w:rPr>
+          <w:i/>
+        </w:rPr>
+      </w:pPr>
+      <w:r>
+        <w:rPr>
+          <w:i/>
+        </w:rPr>
+        <w:t xml:space="preserve">  Value in Message Category SW (S6 Premium Override Reasons)</w:t>
+      </w:r>
+    </w:p>
+    <w:p>
+      <w:pPr>
+        <w:pStyle w:val="NoSpacing"/>
+        <w:rPr>
+          <w:i/>
+        </w:rPr>
+      </w:pPr>
+      <w:r>
+        <w:rPr>
+          <w:i/>
+        </w:rPr>
+        <w:t xml:space="preserve">     100838 - </w:t>
+      </w:r>
+      <w:proofErr w:type="spellStart"/>
+      <w:r>
+        <w:rPr>
+          <w:i/>
+        </w:rPr>
+        <w:t>Goodhealth</w:t>
+      </w:r>
+      <w:proofErr w:type="spellEnd"/>
+      <w:r>
+        <w:rPr>
+          <w:i/>
+        </w:rPr>
+        <w:t xml:space="preserve"> Premium</w:t>
+      </w:r>
+    </w:p>
+    <w:p>
+      <w:pPr>
+        <w:pStyle w:val="NoSpacing"/>
+        <w:rPr>
+          <w:i/>
+        </w:rPr>
+      </w:pPr>
+      <w:r>
+        <w:rPr>
+          <w:i/>
+        </w:rPr>
+        <w:t xml:space="preserve">     100612 - Incorrect Date </w:t>
+      </w:r>
+      <w:proofErr w:type="gramStart"/>
+      <w:r>
+        <w:rPr>
+          <w:i/>
+        </w:rPr>
+        <w:t>Of</w:t>
+      </w:r>
+      <w:proofErr w:type="gramEnd"/>
+      <w:r>
+        <w:rPr>
+          <w:i/>
+        </w:rPr>
+        <w:t xml:space="preserve"> Birth</w:t>
+      </w:r>
+    </w:p>
+    <w:p>
+      <w:pPr>
+        <w:pStyle w:val="NoSpacing"/>
+        <w:rPr>
+          <w:i/>
+        </w:rPr>
+      </w:pPr>
+      <w:r>
+        <w:rPr>
+          <w:i/>
+        </w:rPr>
+        <w:t xml:space="preserve">     100619 - Incorrect </w:t>
+      </w:r>
+      <w:proofErr w:type="spellStart"/>
+      <w:r>
+        <w:rPr>
+          <w:i/>
+        </w:rPr>
+        <w:t>Prem</w:t>
+      </w:r>
+      <w:proofErr w:type="spellEnd"/>
+      <w:r>
+        <w:rPr>
+          <w:i/>
+        </w:rPr>
+        <w:t xml:space="preserve"> (at Conversion)</w:t>
+      </w:r>
+    </w:p>
+    <w:p>
+      <w:pPr>
+        <w:pStyle w:val="NoSpacing"/>
+        <w:rPr>
+          <w:i/>
+        </w:rPr>
+      </w:pPr>
+      <w:r>
+        <w:rPr>
+          <w:i/>
+        </w:rPr>
+        <w:t xml:space="preserve">     100773 - Incorrect </w:t>
+      </w:r>
+      <w:proofErr w:type="spellStart"/>
+      <w:r>
+        <w:rPr>
+          <w:i/>
+        </w:rPr>
+        <w:t>Prem</w:t>
+      </w:r>
+      <w:proofErr w:type="spellEnd"/>
+      <w:r>
+        <w:rPr>
+          <w:i/>
+        </w:rPr>
+        <w:t xml:space="preserve"> (PM </w:t>
+      </w:r>
+      <w:proofErr w:type="spellStart"/>
+      <w:r>
+        <w:rPr>
+          <w:i/>
+        </w:rPr>
+        <w:t>vs</w:t>
+      </w:r>
+      <w:proofErr w:type="spellEnd"/>
+      <w:r>
+        <w:rPr>
+          <w:i/>
+        </w:rPr>
+        <w:t xml:space="preserve"> </w:t>
+      </w:r>
+      <w:proofErr w:type="spellStart"/>
+      <w:r>
+        <w:rPr>
+          <w:i/>
+        </w:rPr>
+        <w:t>Mkt</w:t>
+      </w:r>
+      <w:proofErr w:type="spellEnd"/>
+      <w:r>
+        <w:rPr>
+          <w:i/>
+        </w:rPr>
+        <w:t xml:space="preserve"> Mat)</w:t>
+      </w:r>
+    </w:p>
+    <w:p>
+      <w:pPr>
+        <w:pStyle w:val="NoSpacing"/>
+        <w:rPr>
+          <w:i/>
+        </w:rPr>
+      </w:pPr>
+      <w:r>
+        <w:rPr>
+          <w:i/>
+        </w:rPr>
+        <w:t xml:space="preserve">     100766 - Incorrect Rating Factor</w:t>
+      </w:r>
+    </w:p>
+    <w:p>
+      <w:pPr>
+        <w:pStyle w:val="NoSpacing"/>
+        <w:rPr>
+          <w:i/>
+        </w:rPr>
+      </w:pPr>
+      <w:r>
+        <w:rPr>
+          <w:i/>
+        </w:rPr>
+        <w:t xml:space="preserve">     100484 - Incorrect Sex Code Used</w:t>
+      </w:r>
+    </w:p>
+    <w:p>
+      <w:pPr>
+        <w:pStyle w:val="NoSpacing"/>
+        <w:rPr>
+          <w:i/>
+        </w:rPr>
+      </w:pPr>
+      <w:r>
+        <w:rPr>
+          <w:i/>
+        </w:rPr>
+        <w:t xml:space="preserve">     0 - None</w:t>
+      </w:r>
+    </w:p>
+    <w:p>
+      <w:pPr>
+        <w:pStyle w:val="NoSpacing"/>
+        <w:rPr>
+          <w:i/>
+        </w:rPr>
+      </w:pPr>
+      <w:r>
+        <w:rPr>
+          <w:i/>
+        </w:rPr>
+        <w:t xml:space="preserve">     100491 - Staff Premium</w:t>
+      </w:r>
+    </w:p>
+    <w:p>
+      <w:pPr>
+        <w:pStyle w:val="NoSpacing"/>
+        <w:rPr>
+          <w:i/>
+        </w:rPr>
+      </w:pPr>
+    </w:p>
+    <w:p>
+      <w:pPr>
+        <w:pStyle w:val="NoSpacing"/>
+        <w:rPr>
+          <w:i/>
+        </w:rPr>
+      </w:pPr>
+      <w:r>
+        <w:rPr>
+          <w:i/>
+        </w:rPr>
+        <w:t>--------------------</w:t>
+      </w:r>
+    </w:p>
+    <w:p>
+      <w:pPr>
+        <w:pStyle w:val="NoSpacing"/>
+        <w:rPr>
+          <w:i/>
+        </w:rPr>
+      </w:pPr>
+      <w:r>
+        <w:t xml:space="preserve">Expected behavior: </w:t>
+      </w:r>
+      <w:r>
+        <w:t xml:space="preserve">Code will run without error. </w:t>
+      </w:r>
+      <w:r>
+        <w:t>Output is “</w:t>
+      </w:r>
+      <w:r>
+        <w:rPr>
+          <w:i/>
+        </w:rPr>
+        <w:t>PRO</w:t>
+      </w:r>
+      <w:r>
+        <w:rPr>
+          <w:i/>
+        </w:rPr>
+        <w:t>DUCT|AMPA09|[3]|[4]|[5]|[6]|[7]</w:t>
+      </w:r>
+      <w:r>
+        <w:t>”.</w:t>
+      </w:r>
+    </w:p>
+    <w:p>
+      <w:pPr>
+        <w:pStyle w:val="NoSpacing"/>
+      </w:pPr>
+    </w:p>
     <w:sectPr>
       <w:pgSz w:w="12240" w:h="15840"/>
       <w:pgMar w:top="1440" w:right="1440" w:bottom="1440" w:left="1440" w:header="720" w:footer="720" w:gutter="0"/>

</xml_diff>

<commit_message>
Add Test Case: BOTLAID.NEW.SG12000601.log & BOTLAID.NEW.SG12019401.log
</commit_message>
<xml_diff>
--- a/System 6 Renovation Working Files/System 6 Renovation Code related/BOTL Convert Renovation Test Log.docx
+++ b/System 6 Renovation Working Files/System 6 Renovation Code related/BOTL Convert Renovation Test Log.docx
@@ -1665,841 +1665,998 @@
       <w:r>
         <w:t>some</w:t>
       </w:r>
+      <w:r>
+        <w:t xml:space="preserve"> of the fields contains a category.</w:t>
+      </w:r>
+    </w:p>
+    <w:p>
+      <w:pPr>
+        <w:pStyle w:val="NoSpacing"/>
+      </w:pPr>
+      <w:r>
+        <w:t>Input:</w:t>
+      </w:r>
+    </w:p>
+    <w:p>
+      <w:pPr>
+        <w:pStyle w:val="NoSpacing"/>
+        <w:rPr>
+          <w:i/>
+        </w:rPr>
+      </w:pPr>
+      <w:r>
+        <w:rPr>
+          <w:i/>
+        </w:rPr>
+        <w:t>PRODUCT|AMPA09</w:t>
+      </w:r>
+      <w:proofErr w:type="gramStart"/>
+      <w:r>
+        <w:rPr>
+          <w:i/>
+        </w:rPr>
+        <w:t>|[</w:t>
+      </w:r>
+      <w:proofErr w:type="gramEnd"/>
+      <w:r>
+        <w:rPr>
+          <w:i/>
+        </w:rPr>
+        <w:t>3]|[4]|[5]|[6]|[7]</w:t>
+      </w:r>
+    </w:p>
+    <w:p>
+      <w:pPr>
+        <w:pStyle w:val="NoSpacing"/>
+        <w:rPr>
+          <w:i/>
+        </w:rPr>
+      </w:pPr>
+      <w:proofErr w:type="spellStart"/>
+      <w:r>
+        <w:rPr>
+          <w:i/>
+        </w:rPr>
+        <w:t>SegmentKey</w:t>
+      </w:r>
+      <w:proofErr w:type="spellEnd"/>
+      <w:r>
+        <w:rPr>
+          <w:i/>
+        </w:rPr>
+        <w:t>: PRODUCT-AMPA09</w:t>
+      </w:r>
+    </w:p>
+    <w:p>
+      <w:pPr>
+        <w:pStyle w:val="NoSpacing"/>
+        <w:rPr>
+          <w:i/>
+        </w:rPr>
+      </w:pPr>
+      <w:r>
+        <w:rPr>
+          <w:i/>
+        </w:rPr>
+        <w:t>Segment is required</w:t>
+      </w:r>
+    </w:p>
+    <w:p>
+      <w:pPr>
+        <w:pStyle w:val="NoSpacing"/>
+        <w:rPr>
+          <w:i/>
+        </w:rPr>
+      </w:pPr>
+      <w:r>
+        <w:rPr>
+          <w:i/>
+        </w:rPr>
+        <w:t>--------------------</w:t>
+      </w:r>
+    </w:p>
+    <w:p>
+      <w:pPr>
+        <w:pStyle w:val="NoSpacing"/>
+        <w:rPr>
+          <w:i/>
+        </w:rPr>
+      </w:pPr>
+      <w:r>
+        <w:rPr>
+          <w:i/>
+        </w:rPr>
+        <w:t xml:space="preserve">  [2] - Product ID</w:t>
+      </w:r>
+    </w:p>
+    <w:p>
+      <w:pPr>
+        <w:pStyle w:val="NoSpacing"/>
+        <w:rPr>
+          <w:i/>
+        </w:rPr>
+      </w:pPr>
+      <w:r>
+        <w:rPr>
+          <w:i/>
+        </w:rPr>
+        <w:t xml:space="preserve">  Field is </w:t>
+      </w:r>
+      <w:proofErr w:type="gramStart"/>
+      <w:r>
+        <w:rPr>
+          <w:i/>
+        </w:rPr>
+        <w:t>Required</w:t>
+      </w:r>
+      <w:proofErr w:type="gramEnd"/>
+    </w:p>
+    <w:p>
+      <w:pPr>
+        <w:pStyle w:val="NoSpacing"/>
+        <w:rPr>
+          <w:i/>
+        </w:rPr>
+      </w:pPr>
+      <w:r>
+        <w:rPr>
+          <w:i/>
+        </w:rPr>
+        <w:t xml:space="preserve">  Must be "AMPA09"</w:t>
+      </w:r>
+    </w:p>
+    <w:p>
+      <w:pPr>
+        <w:pStyle w:val="NoSpacing"/>
+        <w:rPr>
+          <w:i/>
+        </w:rPr>
+      </w:pPr>
+      <w:r>
+        <w:rPr>
+          <w:i/>
+        </w:rPr>
+        <w:t xml:space="preserve">  Data type is </w:t>
+      </w:r>
+      <w:proofErr w:type="gramStart"/>
+      <w:r>
+        <w:rPr>
+          <w:i/>
+        </w:rPr>
+        <w:t>string[</w:t>
+      </w:r>
+      <w:proofErr w:type="gramEnd"/>
+      <w:r>
+        <w:rPr>
+          <w:i/>
+        </w:rPr>
+        <w:t>6]</w:t>
+      </w:r>
+    </w:p>
+    <w:p>
+      <w:pPr>
+        <w:pStyle w:val="NoSpacing"/>
+        <w:rPr>
+          <w:i/>
+        </w:rPr>
+      </w:pPr>
+      <w:r>
+        <w:rPr>
+          <w:i/>
+        </w:rPr>
+        <w:t xml:space="preserve">  Protection Growth Plan</w:t>
+      </w:r>
+    </w:p>
+    <w:p>
+      <w:pPr>
+        <w:pStyle w:val="NoSpacing"/>
+        <w:rPr>
+          <w:i/>
+        </w:rPr>
+      </w:pPr>
+      <w:r>
+        <w:rPr>
+          <w:i/>
+        </w:rPr>
+        <w:t xml:space="preserve">  -----</w:t>
+      </w:r>
+    </w:p>
+    <w:p>
+      <w:pPr>
+        <w:pStyle w:val="NoSpacing"/>
+        <w:rPr>
+          <w:i/>
+        </w:rPr>
+      </w:pPr>
+      <w:r>
+        <w:rPr>
+          <w:i/>
+        </w:rPr>
+        <w:t xml:space="preserve">  [3] - Coverage Code</w:t>
+      </w:r>
+    </w:p>
+    <w:p>
+      <w:pPr>
+        <w:pStyle w:val="NoSpacing"/>
+        <w:rPr>
+          <w:i/>
+        </w:rPr>
+      </w:pPr>
+      <w:r>
+        <w:rPr>
+          <w:i/>
+        </w:rPr>
+        <w:t xml:space="preserve">  Field is </w:t>
+      </w:r>
+      <w:proofErr w:type="gramStart"/>
+      <w:r>
+        <w:rPr>
+          <w:i/>
+        </w:rPr>
+        <w:t>Required</w:t>
+      </w:r>
+      <w:proofErr w:type="gramEnd"/>
+    </w:p>
+    <w:p>
+      <w:pPr>
+        <w:pStyle w:val="NoSpacing"/>
+        <w:rPr>
+          <w:i/>
+        </w:rPr>
+      </w:pPr>
+      <w:r>
+        <w:rPr>
+          <w:i/>
+        </w:rPr>
+        <w:t xml:space="preserve">  Data type is </w:t>
+      </w:r>
+      <w:proofErr w:type="spellStart"/>
+      <w:r>
+        <w:rPr>
+          <w:i/>
+        </w:rPr>
+        <w:t>int</w:t>
+      </w:r>
+      <w:proofErr w:type="spellEnd"/>
+    </w:p>
+    <w:p>
+      <w:pPr>
+        <w:pStyle w:val="NoSpacing"/>
+        <w:rPr>
+          <w:i/>
+        </w:rPr>
+      </w:pPr>
+      <w:r>
+        <w:rPr>
+          <w:i/>
+        </w:rPr>
+        <w:t xml:space="preserve">  Who is covered - Message category COVERAGE</w:t>
+      </w:r>
+    </w:p>
+    <w:p>
+      <w:pPr>
+        <w:pStyle w:val="NoSpacing"/>
+        <w:rPr>
+          <w:i/>
+        </w:rPr>
+      </w:pPr>
+      <w:r>
+        <w:rPr>
+          <w:i/>
+        </w:rPr>
+        <w:t xml:space="preserve">     1686 - Main Insured and Dependents</w:t>
+      </w:r>
+    </w:p>
+    <w:p>
+      <w:pPr>
+        <w:pStyle w:val="NoSpacing"/>
+        <w:rPr>
+          <w:i/>
+        </w:rPr>
+      </w:pPr>
+      <w:r>
+        <w:rPr>
+          <w:i/>
+        </w:rPr>
+        <w:t xml:space="preserve">     1682 - Main Insured and Family</w:t>
+      </w:r>
+    </w:p>
+    <w:p>
+      <w:pPr>
+        <w:pStyle w:val="NoSpacing"/>
+        <w:rPr>
+          <w:i/>
+        </w:rPr>
+      </w:pPr>
+      <w:r>
+        <w:rPr>
+          <w:i/>
+        </w:rPr>
+        <w:t xml:space="preserve">     1681 - Main Insured and Spouse</w:t>
+      </w:r>
+    </w:p>
+    <w:p>
+      <w:pPr>
+        <w:pStyle w:val="NoSpacing"/>
+        <w:rPr>
+          <w:i/>
+        </w:rPr>
+      </w:pPr>
+      <w:r>
+        <w:rPr>
+          <w:i/>
+        </w:rPr>
+        <w:t xml:space="preserve">     1680 - Main Insured Only</w:t>
+      </w:r>
+    </w:p>
+    <w:p>
+      <w:pPr>
+        <w:pStyle w:val="NoSpacing"/>
+        <w:rPr>
+          <w:i/>
+        </w:rPr>
+      </w:pPr>
+      <w:r>
+        <w:rPr>
+          <w:i/>
+        </w:rPr>
+        <w:t xml:space="preserve">     1684 - Spouse and Dependent</w:t>
+      </w:r>
+    </w:p>
+    <w:p>
+      <w:pPr>
+        <w:pStyle w:val="NoSpacing"/>
+        <w:rPr>
+          <w:i/>
+        </w:rPr>
+      </w:pPr>
+      <w:r>
+        <w:rPr>
+          <w:i/>
+        </w:rPr>
+        <w:t xml:space="preserve">     1683 - Spouse Only</w:t>
+      </w:r>
+    </w:p>
+    <w:p>
+      <w:pPr>
+        <w:pStyle w:val="NoSpacing"/>
+        <w:rPr>
+          <w:i/>
+        </w:rPr>
+      </w:pPr>
+      <w:r>
+        <w:rPr>
+          <w:i/>
+        </w:rPr>
+        <w:t xml:space="preserve">  -----</w:t>
+      </w:r>
+    </w:p>
+    <w:p>
+      <w:pPr>
+        <w:pStyle w:val="NoSpacing"/>
+        <w:rPr>
+          <w:i/>
+        </w:rPr>
+      </w:pPr>
+      <w:r>
+        <w:rPr>
+          <w:i/>
+        </w:rPr>
+        <w:t xml:space="preserve">  [4] - Number of Eligible Dependents</w:t>
+      </w:r>
+    </w:p>
+    <w:p>
+      <w:pPr>
+        <w:pStyle w:val="NoSpacing"/>
+        <w:rPr>
+          <w:i/>
+        </w:rPr>
+      </w:pPr>
+      <w:r>
+        <w:rPr>
+          <w:i/>
+        </w:rPr>
+        <w:t xml:space="preserve">  Data type is </w:t>
+      </w:r>
+      <w:proofErr w:type="spellStart"/>
+      <w:r>
+        <w:rPr>
+          <w:i/>
+        </w:rPr>
+        <w:t>int</w:t>
+      </w:r>
+      <w:proofErr w:type="spellEnd"/>
+    </w:p>
+    <w:p>
+      <w:pPr>
+        <w:pStyle w:val="NoSpacing"/>
+        <w:rPr>
+          <w:i/>
+        </w:rPr>
+      </w:pPr>
+      <w:r>
+        <w:rPr>
+          <w:i/>
+        </w:rPr>
+        <w:t xml:space="preserve">  -----</w:t>
+      </w:r>
+    </w:p>
+    <w:p>
+      <w:pPr>
+        <w:pStyle w:val="NoSpacing"/>
+        <w:rPr>
+          <w:i/>
+        </w:rPr>
+      </w:pPr>
+      <w:r>
+        <w:rPr>
+          <w:i/>
+        </w:rPr>
+        <w:t xml:space="preserve">  [5] - Premium Override Amount</w:t>
+      </w:r>
+    </w:p>
+    <w:p>
+      <w:pPr>
+        <w:pStyle w:val="NoSpacing"/>
+        <w:rPr>
+          <w:i/>
+        </w:rPr>
+      </w:pPr>
+      <w:r>
+        <w:rPr>
+          <w:i/>
+        </w:rPr>
+        <w:lastRenderedPageBreak/>
+        <w:t xml:space="preserve">  Data type is double</w:t>
+      </w:r>
+    </w:p>
+    <w:p>
+      <w:pPr>
+        <w:pStyle w:val="NoSpacing"/>
+        <w:rPr>
+          <w:i/>
+        </w:rPr>
+      </w:pPr>
+      <w:r>
+        <w:rPr>
+          <w:i/>
+        </w:rPr>
+        <w:t xml:space="preserve">  -----</w:t>
+      </w:r>
+    </w:p>
+    <w:p>
+      <w:pPr>
+        <w:pStyle w:val="NoSpacing"/>
+        <w:rPr>
+          <w:i/>
+        </w:rPr>
+      </w:pPr>
+      <w:r>
+        <w:rPr>
+          <w:i/>
+        </w:rPr>
+        <w:t xml:space="preserve">  [6] - Premium Override Expire</w:t>
+      </w:r>
+    </w:p>
+    <w:p>
+      <w:pPr>
+        <w:pStyle w:val="NoSpacing"/>
+        <w:rPr>
+          <w:i/>
+        </w:rPr>
+      </w:pPr>
+      <w:r>
+        <w:rPr>
+          <w:i/>
+        </w:rPr>
+        <w:t xml:space="preserve">  Data type is </w:t>
+      </w:r>
+      <w:proofErr w:type="gramStart"/>
+      <w:r>
+        <w:rPr>
+          <w:i/>
+        </w:rPr>
+        <w:t>string[</w:t>
+      </w:r>
+      <w:proofErr w:type="gramEnd"/>
+      <w:r>
+        <w:rPr>
+          <w:i/>
+        </w:rPr>
+        <w:t>5]</w:t>
+      </w:r>
+    </w:p>
+    <w:p>
+      <w:pPr>
+        <w:pStyle w:val="NoSpacing"/>
+        <w:rPr>
+          <w:i/>
+        </w:rPr>
+      </w:pPr>
+      <w:r>
+        <w:rPr>
+          <w:i/>
+        </w:rPr>
+        <w:t xml:space="preserve">  If present, format MM/YY.</w:t>
+      </w:r>
+    </w:p>
+    <w:p>
+      <w:pPr>
+        <w:pStyle w:val="NoSpacing"/>
+        <w:rPr>
+          <w:i/>
+        </w:rPr>
+      </w:pPr>
+      <w:r>
+        <w:rPr>
+          <w:i/>
+        </w:rPr>
+        <w:t xml:space="preserve">  -----</w:t>
+      </w:r>
+    </w:p>
+    <w:p>
+      <w:pPr>
+        <w:pStyle w:val="NoSpacing"/>
+        <w:rPr>
+          <w:i/>
+        </w:rPr>
+      </w:pPr>
+      <w:r>
+        <w:rPr>
+          <w:i/>
+        </w:rPr>
+        <w:t xml:space="preserve">  [7] - Premium Override Reason</w:t>
+      </w:r>
+    </w:p>
+    <w:p>
+      <w:pPr>
+        <w:pStyle w:val="NoSpacing"/>
+        <w:rPr>
+          <w:i/>
+        </w:rPr>
+      </w:pPr>
+      <w:r>
+        <w:rPr>
+          <w:i/>
+        </w:rPr>
+        <w:t xml:space="preserve">  Data type is </w:t>
+      </w:r>
+      <w:proofErr w:type="spellStart"/>
+      <w:r>
+        <w:rPr>
+          <w:i/>
+        </w:rPr>
+        <w:t>int</w:t>
+      </w:r>
+      <w:proofErr w:type="spellEnd"/>
+    </w:p>
+    <w:p>
+      <w:pPr>
+        <w:pStyle w:val="NoSpacing"/>
+        <w:rPr>
+          <w:i/>
+        </w:rPr>
+      </w:pPr>
+      <w:r>
+        <w:rPr>
+          <w:i/>
+        </w:rPr>
+        <w:t xml:space="preserve">  Value in Message Category SW (S6 Premium Override Reasons)</w:t>
+      </w:r>
+    </w:p>
+    <w:p>
+      <w:pPr>
+        <w:pStyle w:val="NoSpacing"/>
+        <w:rPr>
+          <w:i/>
+        </w:rPr>
+      </w:pPr>
+      <w:r>
+        <w:rPr>
+          <w:i/>
+        </w:rPr>
+        <w:t xml:space="preserve">     100838 - </w:t>
+      </w:r>
+      <w:proofErr w:type="spellStart"/>
+      <w:r>
+        <w:rPr>
+          <w:i/>
+        </w:rPr>
+        <w:t>Goodhealth</w:t>
+      </w:r>
+      <w:proofErr w:type="spellEnd"/>
+      <w:r>
+        <w:rPr>
+          <w:i/>
+        </w:rPr>
+        <w:t xml:space="preserve"> Premium</w:t>
+      </w:r>
+    </w:p>
+    <w:p>
+      <w:pPr>
+        <w:pStyle w:val="NoSpacing"/>
+        <w:rPr>
+          <w:i/>
+        </w:rPr>
+      </w:pPr>
+      <w:r>
+        <w:rPr>
+          <w:i/>
+        </w:rPr>
+        <w:t xml:space="preserve">     100612 - Incorrect Date </w:t>
+      </w:r>
+      <w:proofErr w:type="gramStart"/>
+      <w:r>
+        <w:rPr>
+          <w:i/>
+        </w:rPr>
+        <w:t>Of</w:t>
+      </w:r>
+      <w:proofErr w:type="gramEnd"/>
+      <w:r>
+        <w:rPr>
+          <w:i/>
+        </w:rPr>
+        <w:t xml:space="preserve"> Birth</w:t>
+      </w:r>
+    </w:p>
+    <w:p>
+      <w:pPr>
+        <w:pStyle w:val="NoSpacing"/>
+        <w:rPr>
+          <w:i/>
+        </w:rPr>
+      </w:pPr>
+      <w:r>
+        <w:rPr>
+          <w:i/>
+        </w:rPr>
+        <w:t xml:space="preserve">     100619 - Incorrect </w:t>
+      </w:r>
+      <w:proofErr w:type="spellStart"/>
+      <w:r>
+        <w:rPr>
+          <w:i/>
+        </w:rPr>
+        <w:t>Prem</w:t>
+      </w:r>
+      <w:proofErr w:type="spellEnd"/>
+      <w:r>
+        <w:rPr>
+          <w:i/>
+        </w:rPr>
+        <w:t xml:space="preserve"> (at Conversion)</w:t>
+      </w:r>
+    </w:p>
+    <w:p>
+      <w:pPr>
+        <w:pStyle w:val="NoSpacing"/>
+        <w:rPr>
+          <w:i/>
+        </w:rPr>
+      </w:pPr>
+      <w:r>
+        <w:rPr>
+          <w:i/>
+        </w:rPr>
+        <w:t xml:space="preserve">     100773 - Incorrect </w:t>
+      </w:r>
+      <w:proofErr w:type="spellStart"/>
+      <w:r>
+        <w:rPr>
+          <w:i/>
+        </w:rPr>
+        <w:t>Prem</w:t>
+      </w:r>
+      <w:proofErr w:type="spellEnd"/>
+      <w:r>
+        <w:rPr>
+          <w:i/>
+        </w:rPr>
+        <w:t xml:space="preserve"> (PM </w:t>
+      </w:r>
+      <w:proofErr w:type="spellStart"/>
+      <w:r>
+        <w:rPr>
+          <w:i/>
+        </w:rPr>
+        <w:t>vs</w:t>
+      </w:r>
+      <w:proofErr w:type="spellEnd"/>
+      <w:r>
+        <w:rPr>
+          <w:i/>
+        </w:rPr>
+        <w:t xml:space="preserve"> </w:t>
+      </w:r>
+      <w:proofErr w:type="spellStart"/>
+      <w:r>
+        <w:rPr>
+          <w:i/>
+        </w:rPr>
+        <w:t>Mkt</w:t>
+      </w:r>
+      <w:proofErr w:type="spellEnd"/>
+      <w:r>
+        <w:rPr>
+          <w:i/>
+        </w:rPr>
+        <w:t xml:space="preserve"> Mat)</w:t>
+      </w:r>
+    </w:p>
+    <w:p>
+      <w:pPr>
+        <w:pStyle w:val="NoSpacing"/>
+        <w:rPr>
+          <w:i/>
+        </w:rPr>
+      </w:pPr>
+      <w:r>
+        <w:rPr>
+          <w:i/>
+        </w:rPr>
+        <w:t xml:space="preserve">     100766 - Incorrect Rating Factor</w:t>
+      </w:r>
+    </w:p>
+    <w:p>
+      <w:pPr>
+        <w:pStyle w:val="NoSpacing"/>
+        <w:rPr>
+          <w:i/>
+        </w:rPr>
+      </w:pPr>
+      <w:r>
+        <w:rPr>
+          <w:i/>
+        </w:rPr>
+        <w:t xml:space="preserve">     100484 - Incorrect Sex Code Used</w:t>
+      </w:r>
+    </w:p>
+    <w:p>
+      <w:pPr>
+        <w:pStyle w:val="NoSpacing"/>
+        <w:rPr>
+          <w:i/>
+        </w:rPr>
+      </w:pPr>
+      <w:r>
+        <w:rPr>
+          <w:i/>
+        </w:rPr>
+        <w:t xml:space="preserve">     0 - None</w:t>
+      </w:r>
+    </w:p>
+    <w:p>
+      <w:pPr>
+        <w:pStyle w:val="NoSpacing"/>
+        <w:rPr>
+          <w:i/>
+        </w:rPr>
+      </w:pPr>
+      <w:r>
+        <w:rPr>
+          <w:i/>
+        </w:rPr>
+        <w:t xml:space="preserve">     100491 - Staff Premium</w:t>
+      </w:r>
+    </w:p>
+    <w:p>
+      <w:pPr>
+        <w:pStyle w:val="NoSpacing"/>
+        <w:rPr>
+          <w:i/>
+        </w:rPr>
+      </w:pPr>
+    </w:p>
+    <w:p>
+      <w:pPr>
+        <w:pStyle w:val="NoSpacing"/>
+        <w:rPr>
+          <w:i/>
+        </w:rPr>
+      </w:pPr>
+      <w:r>
+        <w:rPr>
+          <w:i/>
+        </w:rPr>
+        <w:t>--------------------</w:t>
+      </w:r>
+    </w:p>
+    <w:p>
+      <w:pPr>
+        <w:pStyle w:val="NoSpacing"/>
+        <w:rPr>
+          <w:i/>
+        </w:rPr>
+      </w:pPr>
+      <w:r>
+        <w:t xml:space="preserve">Expected behavior: </w:t>
+      </w:r>
+      <w:r>
+        <w:t xml:space="preserve">Code will run without error. </w:t>
+      </w:r>
+      <w:r>
+        <w:t>Output is “</w:t>
+      </w:r>
+      <w:r>
+        <w:rPr>
+          <w:i/>
+        </w:rPr>
+        <w:t>PRO</w:t>
+      </w:r>
+      <w:r>
+        <w:rPr>
+          <w:i/>
+        </w:rPr>
+        <w:t>DUCT|AMPA09|[3]|[4]|[5]|[6]|[7]</w:t>
+      </w:r>
+      <w:r>
+        <w:t>”.</w:t>
+      </w:r>
+    </w:p>
+    <w:p>
+      <w:pPr>
+        <w:pStyle w:val="NoSpacing"/>
+      </w:pPr>
+    </w:p>
+    <w:p>
+      <w:pPr>
+        <w:pStyle w:val="NoSpacing"/>
+      </w:pPr>
+      <w:r>
+        <w:t xml:space="preserve">BOTLAIDS </w:t>
+      </w:r>
+    </w:p>
+    <w:p>
+      <w:pPr>
+        <w:pStyle w:val="NoSpacing"/>
+      </w:pPr>
+    </w:p>
+    <w:p>
+      <w:pPr>
+        <w:pStyle w:val="NoSpacing"/>
+      </w:pPr>
+      <w:r>
+        <w:t xml:space="preserve">Test Case: </w:t>
+      </w:r>
+      <w:r>
+        <w:t>SG12000601</w:t>
+      </w:r>
+    </w:p>
+    <w:p>
+      <w:pPr>
+        <w:pStyle w:val="NoSpacing"/>
+      </w:pPr>
+      <w:r>
+        <w:t>Date designed: 18 June 2012</w:t>
+      </w:r>
+    </w:p>
+    <w:p>
+      <w:pPr>
+        <w:pStyle w:val="NoSpacing"/>
+      </w:pPr>
+      <w:r>
+        <w:t>Test Objective:</w:t>
+      </w:r>
+      <w:r>
+        <w:t xml:space="preserve"> A typical working file. </w:t>
+      </w:r>
+    </w:p>
+    <w:p>
+      <w:pPr>
+        <w:pStyle w:val="NoSpacing"/>
+      </w:pPr>
+    </w:p>
+    <w:p>
+      <w:pPr>
+        <w:pStyle w:val="NoSpacing"/>
+      </w:pPr>
+      <w:r>
+        <w:t xml:space="preserve">Input: </w:t>
+      </w:r>
+      <w:hyperlink r:id="rId5" w:history="1">
+        <w:r>
+          <w:rPr>
+            <w:rStyle w:val="Hyperlink"/>
+          </w:rPr>
+          <w:t>BOTLAID.NEW.SG12000601.log</w:t>
+        </w:r>
+      </w:hyperlink>
+    </w:p>
+    <w:p>
+      <w:pPr>
+        <w:pStyle w:val="NoSpacing"/>
+      </w:pPr>
+    </w:p>
+    <w:p>
+      <w:pPr>
+        <w:pStyle w:val="NoSpacing"/>
+      </w:pPr>
+      <w:proofErr w:type="gramStart"/>
+      <w:r>
+        <w:t>Expected Behavior: Code will run without error.</w:t>
+      </w:r>
+      <w:proofErr w:type="gramEnd"/>
+    </w:p>
+    <w:p>
+      <w:pPr>
+        <w:pStyle w:val="NoSpacing"/>
+      </w:pPr>
+    </w:p>
+    <w:p>
+      <w:pPr>
+        <w:pStyle w:val="NoSpacing"/>
+      </w:pPr>
+      <w:r>
+        <w:t xml:space="preserve">Test Case: </w:t>
+      </w:r>
+      <w:r>
+        <w:t>SG12019401</w:t>
+      </w:r>
+    </w:p>
+    <w:p>
+      <w:pPr>
+        <w:pStyle w:val="NoSpacing"/>
+      </w:pPr>
+      <w:r>
+        <w:t>Date designed: 18 June 2012</w:t>
+      </w:r>
+    </w:p>
+    <w:p>
+      <w:pPr>
+        <w:pStyle w:val="NoSpacing"/>
+      </w:pPr>
+      <w:r>
+        <w:t xml:space="preserve">Test Objective: A typical working file. </w:t>
+      </w:r>
+    </w:p>
+    <w:p>
+      <w:pPr>
+        <w:pStyle w:val="NoSpacing"/>
+      </w:pPr>
+    </w:p>
+    <w:p>
+      <w:pPr>
+        <w:pStyle w:val="NoSpacing"/>
+      </w:pPr>
+      <w:r>
+        <w:t xml:space="preserve">Input: </w:t>
+      </w:r>
+      <w:hyperlink r:id="rId6" w:history="1">
+        <w:r>
+          <w:rPr>
+            <w:rStyle w:val="Hyperlink"/>
+          </w:rPr>
+          <w:t>BOTLAID.NEW.SG12019401.log</w:t>
+        </w:r>
+      </w:hyperlink>
+    </w:p>
+    <w:p>
+      <w:pPr>
+        <w:pStyle w:val="NoSpacing"/>
+      </w:pPr>
+    </w:p>
+    <w:p>
+      <w:pPr>
+        <w:pStyle w:val="NoSpacing"/>
+      </w:pPr>
+      <w:proofErr w:type="gramStart"/>
+      <w:r>
+        <w:t>Expected Behavior: Code will run without error.</w:t>
+      </w:r>
+      <w:proofErr w:type="gramEnd"/>
+    </w:p>
+    <w:p>
+      <w:pPr>
+        <w:pStyle w:val="NoSpacing"/>
+      </w:pPr>
+    </w:p>
+    <w:p>
+      <w:pPr>
+        <w:pStyle w:val="NoSpacing"/>
+      </w:pPr>
       <w:bookmarkStart w:id="1" w:name="_GoBack"/>
       <w:bookmarkEnd w:id="1"/>
-      <w:r>
-        <w:t xml:space="preserve"> of the fields contains a category.</w:t>
-      </w:r>
-    </w:p>
-    <w:p>
-      <w:pPr>
-        <w:pStyle w:val="NoSpacing"/>
-      </w:pPr>
-      <w:r>
-        <w:t>Input:</w:t>
-      </w:r>
-    </w:p>
-    <w:p>
-      <w:pPr>
-        <w:pStyle w:val="NoSpacing"/>
-        <w:rPr>
-          <w:i/>
-        </w:rPr>
-      </w:pPr>
-      <w:r>
-        <w:rPr>
-          <w:i/>
-        </w:rPr>
-        <w:t>PRODUCT|AMPA09</w:t>
-      </w:r>
-      <w:proofErr w:type="gramStart"/>
-      <w:r>
-        <w:rPr>
-          <w:i/>
-        </w:rPr>
-        <w:t>|[</w:t>
-      </w:r>
-      <w:proofErr w:type="gramEnd"/>
-      <w:r>
-        <w:rPr>
-          <w:i/>
-        </w:rPr>
-        <w:t>3]|[4]|[5]|[6]|[7]</w:t>
-      </w:r>
-    </w:p>
-    <w:p>
-      <w:pPr>
-        <w:pStyle w:val="NoSpacing"/>
-        <w:rPr>
-          <w:i/>
-        </w:rPr>
-      </w:pPr>
-      <w:proofErr w:type="spellStart"/>
-      <w:r>
-        <w:rPr>
-          <w:i/>
-        </w:rPr>
-        <w:t>SegmentKey</w:t>
-      </w:r>
-      <w:proofErr w:type="spellEnd"/>
-      <w:r>
-        <w:rPr>
-          <w:i/>
-        </w:rPr>
-        <w:t>: PRODUCT-AMPA09</w:t>
-      </w:r>
-    </w:p>
-    <w:p>
-      <w:pPr>
-        <w:pStyle w:val="NoSpacing"/>
-        <w:rPr>
-          <w:i/>
-        </w:rPr>
-      </w:pPr>
-      <w:r>
-        <w:rPr>
-          <w:i/>
-        </w:rPr>
-        <w:t>Segment is required</w:t>
-      </w:r>
-    </w:p>
-    <w:p>
-      <w:pPr>
-        <w:pStyle w:val="NoSpacing"/>
-        <w:rPr>
-          <w:i/>
-        </w:rPr>
-      </w:pPr>
-      <w:r>
-        <w:rPr>
-          <w:i/>
-        </w:rPr>
-        <w:t>--------------------</w:t>
-      </w:r>
-    </w:p>
-    <w:p>
-      <w:pPr>
-        <w:pStyle w:val="NoSpacing"/>
-        <w:rPr>
-          <w:i/>
-        </w:rPr>
-      </w:pPr>
-      <w:r>
-        <w:rPr>
-          <w:i/>
-        </w:rPr>
-        <w:t xml:space="preserve">  [2] - Product ID</w:t>
-      </w:r>
-    </w:p>
-    <w:p>
-      <w:pPr>
-        <w:pStyle w:val="NoSpacing"/>
-        <w:rPr>
-          <w:i/>
-        </w:rPr>
-      </w:pPr>
-      <w:r>
-        <w:rPr>
-          <w:i/>
-        </w:rPr>
-        <w:t xml:space="preserve">  Field is </w:t>
-      </w:r>
-      <w:proofErr w:type="gramStart"/>
-      <w:r>
-        <w:rPr>
-          <w:i/>
-        </w:rPr>
-        <w:t>Required</w:t>
-      </w:r>
-      <w:proofErr w:type="gramEnd"/>
-    </w:p>
-    <w:p>
-      <w:pPr>
-        <w:pStyle w:val="NoSpacing"/>
-        <w:rPr>
-          <w:i/>
-        </w:rPr>
-      </w:pPr>
-      <w:r>
-        <w:rPr>
-          <w:i/>
-        </w:rPr>
-        <w:t xml:space="preserve">  Must be "AMPA09"</w:t>
-      </w:r>
-    </w:p>
-    <w:p>
-      <w:pPr>
-        <w:pStyle w:val="NoSpacing"/>
-        <w:rPr>
-          <w:i/>
-        </w:rPr>
-      </w:pPr>
-      <w:r>
-        <w:rPr>
-          <w:i/>
-        </w:rPr>
-        <w:t xml:space="preserve">  Data type is </w:t>
-      </w:r>
-      <w:proofErr w:type="gramStart"/>
-      <w:r>
-        <w:rPr>
-          <w:i/>
-        </w:rPr>
-        <w:t>string[</w:t>
-      </w:r>
-      <w:proofErr w:type="gramEnd"/>
-      <w:r>
-        <w:rPr>
-          <w:i/>
-        </w:rPr>
-        <w:t>6]</w:t>
-      </w:r>
-    </w:p>
-    <w:p>
-      <w:pPr>
-        <w:pStyle w:val="NoSpacing"/>
-        <w:rPr>
-          <w:i/>
-        </w:rPr>
-      </w:pPr>
-      <w:r>
-        <w:rPr>
-          <w:i/>
-        </w:rPr>
-        <w:t xml:space="preserve">  Protection Growth Plan</w:t>
-      </w:r>
-    </w:p>
-    <w:p>
-      <w:pPr>
-        <w:pStyle w:val="NoSpacing"/>
-        <w:rPr>
-          <w:i/>
-        </w:rPr>
-      </w:pPr>
-      <w:r>
-        <w:rPr>
-          <w:i/>
-        </w:rPr>
-        <w:t xml:space="preserve">  -----</w:t>
-      </w:r>
-    </w:p>
-    <w:p>
-      <w:pPr>
-        <w:pStyle w:val="NoSpacing"/>
-        <w:rPr>
-          <w:i/>
-        </w:rPr>
-      </w:pPr>
-      <w:r>
-        <w:rPr>
-          <w:i/>
-        </w:rPr>
-        <w:t xml:space="preserve">  [3] - Coverage Code</w:t>
-      </w:r>
-    </w:p>
-    <w:p>
-      <w:pPr>
-        <w:pStyle w:val="NoSpacing"/>
-        <w:rPr>
-          <w:i/>
-        </w:rPr>
-      </w:pPr>
-      <w:r>
-        <w:rPr>
-          <w:i/>
-        </w:rPr>
-        <w:t xml:space="preserve">  Field is </w:t>
-      </w:r>
-      <w:proofErr w:type="gramStart"/>
-      <w:r>
-        <w:rPr>
-          <w:i/>
-        </w:rPr>
-        <w:t>Required</w:t>
-      </w:r>
-      <w:proofErr w:type="gramEnd"/>
-    </w:p>
-    <w:p>
-      <w:pPr>
-        <w:pStyle w:val="NoSpacing"/>
-        <w:rPr>
-          <w:i/>
-        </w:rPr>
-      </w:pPr>
-      <w:r>
-        <w:rPr>
-          <w:i/>
-        </w:rPr>
-        <w:t xml:space="preserve">  Data type is </w:t>
-      </w:r>
-      <w:proofErr w:type="spellStart"/>
-      <w:r>
-        <w:rPr>
-          <w:i/>
-        </w:rPr>
-        <w:t>int</w:t>
-      </w:r>
-      <w:proofErr w:type="spellEnd"/>
-    </w:p>
-    <w:p>
-      <w:pPr>
-        <w:pStyle w:val="NoSpacing"/>
-        <w:rPr>
-          <w:i/>
-        </w:rPr>
-      </w:pPr>
-      <w:r>
-        <w:rPr>
-          <w:i/>
-        </w:rPr>
-        <w:t xml:space="preserve">  Who is covered - Message category COVERAGE</w:t>
-      </w:r>
-    </w:p>
-    <w:p>
-      <w:pPr>
-        <w:pStyle w:val="NoSpacing"/>
-        <w:rPr>
-          <w:i/>
-        </w:rPr>
-      </w:pPr>
-      <w:r>
-        <w:rPr>
-          <w:i/>
-        </w:rPr>
-        <w:t xml:space="preserve">     1686 - Main Insured and Dependents</w:t>
-      </w:r>
-    </w:p>
-    <w:p>
-      <w:pPr>
-        <w:pStyle w:val="NoSpacing"/>
-        <w:rPr>
-          <w:i/>
-        </w:rPr>
-      </w:pPr>
-      <w:r>
-        <w:rPr>
-          <w:i/>
-        </w:rPr>
-        <w:t xml:space="preserve">     1682 - Main Insured and Family</w:t>
-      </w:r>
-    </w:p>
-    <w:p>
-      <w:pPr>
-        <w:pStyle w:val="NoSpacing"/>
-        <w:rPr>
-          <w:i/>
-        </w:rPr>
-      </w:pPr>
-      <w:r>
-        <w:rPr>
-          <w:i/>
-        </w:rPr>
-        <w:t xml:space="preserve">     1681 - Main Insured and Spouse</w:t>
-      </w:r>
-    </w:p>
-    <w:p>
-      <w:pPr>
-        <w:pStyle w:val="NoSpacing"/>
-        <w:rPr>
-          <w:i/>
-        </w:rPr>
-      </w:pPr>
-      <w:r>
-        <w:rPr>
-          <w:i/>
-        </w:rPr>
-        <w:t xml:space="preserve">     1680 - Main Insured Only</w:t>
-      </w:r>
-    </w:p>
-    <w:p>
-      <w:pPr>
-        <w:pStyle w:val="NoSpacing"/>
-        <w:rPr>
-          <w:i/>
-        </w:rPr>
-      </w:pPr>
-      <w:r>
-        <w:rPr>
-          <w:i/>
-        </w:rPr>
-        <w:t xml:space="preserve">     1684 - Spouse and Dependent</w:t>
-      </w:r>
-    </w:p>
-    <w:p>
-      <w:pPr>
-        <w:pStyle w:val="NoSpacing"/>
-        <w:rPr>
-          <w:i/>
-        </w:rPr>
-      </w:pPr>
-      <w:r>
-        <w:rPr>
-          <w:i/>
-        </w:rPr>
-        <w:t xml:space="preserve">     1683 - Spouse Only</w:t>
-      </w:r>
-    </w:p>
-    <w:p>
-      <w:pPr>
-        <w:pStyle w:val="NoSpacing"/>
-        <w:rPr>
-          <w:i/>
-        </w:rPr>
-      </w:pPr>
-      <w:r>
-        <w:rPr>
-          <w:i/>
-        </w:rPr>
-        <w:t xml:space="preserve">  -----</w:t>
-      </w:r>
-    </w:p>
-    <w:p>
-      <w:pPr>
-        <w:pStyle w:val="NoSpacing"/>
-        <w:rPr>
-          <w:i/>
-        </w:rPr>
-      </w:pPr>
-      <w:r>
-        <w:rPr>
-          <w:i/>
-        </w:rPr>
-        <w:t xml:space="preserve">  [4] - Number of Eligible Dependents</w:t>
-      </w:r>
-    </w:p>
-    <w:p>
-      <w:pPr>
-        <w:pStyle w:val="NoSpacing"/>
-        <w:rPr>
-          <w:i/>
-        </w:rPr>
-      </w:pPr>
-      <w:r>
-        <w:rPr>
-          <w:i/>
-        </w:rPr>
-        <w:t xml:space="preserve">  Data type is </w:t>
-      </w:r>
-      <w:proofErr w:type="spellStart"/>
-      <w:r>
-        <w:rPr>
-          <w:i/>
-        </w:rPr>
-        <w:t>int</w:t>
-      </w:r>
-      <w:proofErr w:type="spellEnd"/>
-    </w:p>
-    <w:p>
-      <w:pPr>
-        <w:pStyle w:val="NoSpacing"/>
-        <w:rPr>
-          <w:i/>
-        </w:rPr>
-      </w:pPr>
-      <w:r>
-        <w:rPr>
-          <w:i/>
-        </w:rPr>
-        <w:t xml:space="preserve">  -----</w:t>
-      </w:r>
-    </w:p>
-    <w:p>
-      <w:pPr>
-        <w:pStyle w:val="NoSpacing"/>
-        <w:rPr>
-          <w:i/>
-        </w:rPr>
-      </w:pPr>
-      <w:r>
-        <w:rPr>
-          <w:i/>
-        </w:rPr>
-        <w:t xml:space="preserve">  [5] - Premium Override Amount</w:t>
-      </w:r>
-    </w:p>
-    <w:p>
-      <w:pPr>
-        <w:pStyle w:val="NoSpacing"/>
-        <w:rPr>
-          <w:i/>
-        </w:rPr>
-      </w:pPr>
-      <w:r>
-        <w:rPr>
-          <w:i/>
-        </w:rPr>
-        <w:lastRenderedPageBreak/>
-        <w:t xml:space="preserve">  Data type is double</w:t>
-      </w:r>
-    </w:p>
-    <w:p>
-      <w:pPr>
-        <w:pStyle w:val="NoSpacing"/>
-        <w:rPr>
-          <w:i/>
-        </w:rPr>
-      </w:pPr>
-      <w:r>
-        <w:rPr>
-          <w:i/>
-        </w:rPr>
-        <w:t xml:space="preserve">  -----</w:t>
-      </w:r>
-    </w:p>
-    <w:p>
-      <w:pPr>
-        <w:pStyle w:val="NoSpacing"/>
-        <w:rPr>
-          <w:i/>
-        </w:rPr>
-      </w:pPr>
-      <w:r>
-        <w:rPr>
-          <w:i/>
-        </w:rPr>
-        <w:t xml:space="preserve">  [6] - Premium Override Expire</w:t>
-      </w:r>
-    </w:p>
-    <w:p>
-      <w:pPr>
-        <w:pStyle w:val="NoSpacing"/>
-        <w:rPr>
-          <w:i/>
-        </w:rPr>
-      </w:pPr>
-      <w:r>
-        <w:rPr>
-          <w:i/>
-        </w:rPr>
-        <w:t xml:space="preserve">  Data type is </w:t>
-      </w:r>
-      <w:proofErr w:type="gramStart"/>
-      <w:r>
-        <w:rPr>
-          <w:i/>
-        </w:rPr>
-        <w:t>string[</w:t>
-      </w:r>
-      <w:proofErr w:type="gramEnd"/>
-      <w:r>
-        <w:rPr>
-          <w:i/>
-        </w:rPr>
-        <w:t>5]</w:t>
-      </w:r>
-    </w:p>
-    <w:p>
-      <w:pPr>
-        <w:pStyle w:val="NoSpacing"/>
-        <w:rPr>
-          <w:i/>
-        </w:rPr>
-      </w:pPr>
-      <w:r>
-        <w:rPr>
-          <w:i/>
-        </w:rPr>
-        <w:t xml:space="preserve">  If present, format MM/YY.</w:t>
-      </w:r>
-    </w:p>
-    <w:p>
-      <w:pPr>
-        <w:pStyle w:val="NoSpacing"/>
-        <w:rPr>
-          <w:i/>
-        </w:rPr>
-      </w:pPr>
-      <w:r>
-        <w:rPr>
-          <w:i/>
-        </w:rPr>
-        <w:t xml:space="preserve">  -----</w:t>
-      </w:r>
-    </w:p>
-    <w:p>
-      <w:pPr>
-        <w:pStyle w:val="NoSpacing"/>
-        <w:rPr>
-          <w:i/>
-        </w:rPr>
-      </w:pPr>
-      <w:r>
-        <w:rPr>
-          <w:i/>
-        </w:rPr>
-        <w:t xml:space="preserve">  [7] - Premium Override Reason</w:t>
-      </w:r>
-    </w:p>
-    <w:p>
-      <w:pPr>
-        <w:pStyle w:val="NoSpacing"/>
-        <w:rPr>
-          <w:i/>
-        </w:rPr>
-      </w:pPr>
-      <w:r>
-        <w:rPr>
-          <w:i/>
-        </w:rPr>
-        <w:t xml:space="preserve">  Data type is </w:t>
-      </w:r>
-      <w:proofErr w:type="spellStart"/>
-      <w:r>
-        <w:rPr>
-          <w:i/>
-        </w:rPr>
-        <w:t>int</w:t>
-      </w:r>
-      <w:proofErr w:type="spellEnd"/>
-    </w:p>
-    <w:p>
-      <w:pPr>
-        <w:pStyle w:val="NoSpacing"/>
-        <w:rPr>
-          <w:i/>
-        </w:rPr>
-      </w:pPr>
-      <w:r>
-        <w:rPr>
-          <w:i/>
-        </w:rPr>
-        <w:t xml:space="preserve">  Value in Message Category SW (S6 Premium Override Reasons)</w:t>
-      </w:r>
-    </w:p>
-    <w:p>
-      <w:pPr>
-        <w:pStyle w:val="NoSpacing"/>
-        <w:rPr>
-          <w:i/>
-        </w:rPr>
-      </w:pPr>
-      <w:r>
-        <w:rPr>
-          <w:i/>
-        </w:rPr>
-        <w:t xml:space="preserve">     100838 - </w:t>
-      </w:r>
-      <w:proofErr w:type="spellStart"/>
-      <w:r>
-        <w:rPr>
-          <w:i/>
-        </w:rPr>
-        <w:t>Goodhealth</w:t>
-      </w:r>
-      <w:proofErr w:type="spellEnd"/>
-      <w:r>
-        <w:rPr>
-          <w:i/>
-        </w:rPr>
-        <w:t xml:space="preserve"> Premium</w:t>
-      </w:r>
-    </w:p>
-    <w:p>
-      <w:pPr>
-        <w:pStyle w:val="NoSpacing"/>
-        <w:rPr>
-          <w:i/>
-        </w:rPr>
-      </w:pPr>
-      <w:r>
-        <w:rPr>
-          <w:i/>
-        </w:rPr>
-        <w:t xml:space="preserve">     100612 - Incorrect Date </w:t>
-      </w:r>
-      <w:proofErr w:type="gramStart"/>
-      <w:r>
-        <w:rPr>
-          <w:i/>
-        </w:rPr>
-        <w:t>Of</w:t>
-      </w:r>
-      <w:proofErr w:type="gramEnd"/>
-      <w:r>
-        <w:rPr>
-          <w:i/>
-        </w:rPr>
-        <w:t xml:space="preserve"> Birth</w:t>
-      </w:r>
-    </w:p>
-    <w:p>
-      <w:pPr>
-        <w:pStyle w:val="NoSpacing"/>
-        <w:rPr>
-          <w:i/>
-        </w:rPr>
-      </w:pPr>
-      <w:r>
-        <w:rPr>
-          <w:i/>
-        </w:rPr>
-        <w:t xml:space="preserve">     100619 - Incorrect </w:t>
-      </w:r>
-      <w:proofErr w:type="spellStart"/>
-      <w:r>
-        <w:rPr>
-          <w:i/>
-        </w:rPr>
-        <w:t>Prem</w:t>
-      </w:r>
-      <w:proofErr w:type="spellEnd"/>
-      <w:r>
-        <w:rPr>
-          <w:i/>
-        </w:rPr>
-        <w:t xml:space="preserve"> (at Conversion)</w:t>
-      </w:r>
-    </w:p>
-    <w:p>
-      <w:pPr>
-        <w:pStyle w:val="NoSpacing"/>
-        <w:rPr>
-          <w:i/>
-        </w:rPr>
-      </w:pPr>
-      <w:r>
-        <w:rPr>
-          <w:i/>
-        </w:rPr>
-        <w:t xml:space="preserve">     100773 - Incorrect </w:t>
-      </w:r>
-      <w:proofErr w:type="spellStart"/>
-      <w:r>
-        <w:rPr>
-          <w:i/>
-        </w:rPr>
-        <w:t>Prem</w:t>
-      </w:r>
-      <w:proofErr w:type="spellEnd"/>
-      <w:r>
-        <w:rPr>
-          <w:i/>
-        </w:rPr>
-        <w:t xml:space="preserve"> (PM </w:t>
-      </w:r>
-      <w:proofErr w:type="spellStart"/>
-      <w:r>
-        <w:rPr>
-          <w:i/>
-        </w:rPr>
-        <w:t>vs</w:t>
-      </w:r>
-      <w:proofErr w:type="spellEnd"/>
-      <w:r>
-        <w:rPr>
-          <w:i/>
-        </w:rPr>
-        <w:t xml:space="preserve"> </w:t>
-      </w:r>
-      <w:proofErr w:type="spellStart"/>
-      <w:r>
-        <w:rPr>
-          <w:i/>
-        </w:rPr>
-        <w:t>Mkt</w:t>
-      </w:r>
-      <w:proofErr w:type="spellEnd"/>
-      <w:r>
-        <w:rPr>
-          <w:i/>
-        </w:rPr>
-        <w:t xml:space="preserve"> Mat)</w:t>
-      </w:r>
-    </w:p>
-    <w:p>
-      <w:pPr>
-        <w:pStyle w:val="NoSpacing"/>
-        <w:rPr>
-          <w:i/>
-        </w:rPr>
-      </w:pPr>
-      <w:r>
-        <w:rPr>
-          <w:i/>
-        </w:rPr>
-        <w:t xml:space="preserve">     100766 - Incorrect Rating Factor</w:t>
-      </w:r>
-    </w:p>
-    <w:p>
-      <w:pPr>
-        <w:pStyle w:val="NoSpacing"/>
-        <w:rPr>
-          <w:i/>
-        </w:rPr>
-      </w:pPr>
-      <w:r>
-        <w:rPr>
-          <w:i/>
-        </w:rPr>
-        <w:t xml:space="preserve">     100484 - Incorrect Sex Code Used</w:t>
-      </w:r>
-    </w:p>
-    <w:p>
-      <w:pPr>
-        <w:pStyle w:val="NoSpacing"/>
-        <w:rPr>
-          <w:i/>
-        </w:rPr>
-      </w:pPr>
-      <w:r>
-        <w:rPr>
-          <w:i/>
-        </w:rPr>
-        <w:t xml:space="preserve">     0 - None</w:t>
-      </w:r>
-    </w:p>
-    <w:p>
-      <w:pPr>
-        <w:pStyle w:val="NoSpacing"/>
-        <w:rPr>
-          <w:i/>
-        </w:rPr>
-      </w:pPr>
-      <w:r>
-        <w:rPr>
-          <w:i/>
-        </w:rPr>
-        <w:t xml:space="preserve">     100491 - Staff Premium</w:t>
-      </w:r>
-    </w:p>
-    <w:p>
-      <w:pPr>
-        <w:pStyle w:val="NoSpacing"/>
-        <w:rPr>
-          <w:i/>
-        </w:rPr>
-      </w:pPr>
-    </w:p>
-    <w:p>
-      <w:pPr>
-        <w:pStyle w:val="NoSpacing"/>
-        <w:rPr>
-          <w:i/>
-        </w:rPr>
-      </w:pPr>
-      <w:r>
-        <w:rPr>
-          <w:i/>
-        </w:rPr>
-        <w:t>--------------------</w:t>
-      </w:r>
-    </w:p>
-    <w:p>
-      <w:pPr>
-        <w:pStyle w:val="NoSpacing"/>
-        <w:rPr>
-          <w:i/>
-        </w:rPr>
-      </w:pPr>
-      <w:r>
-        <w:t xml:space="preserve">Expected behavior: </w:t>
-      </w:r>
-      <w:r>
-        <w:t xml:space="preserve">Code will run without error. </w:t>
-      </w:r>
-      <w:r>
-        <w:t>Output is “</w:t>
-      </w:r>
-      <w:r>
-        <w:rPr>
-          <w:i/>
-        </w:rPr>
-        <w:t>PRO</w:t>
-      </w:r>
-      <w:r>
-        <w:rPr>
-          <w:i/>
-        </w:rPr>
-        <w:t>DUCT|AMPA09|[3]|[4]|[5]|[6]|[7]</w:t>
-      </w:r>
-      <w:r>
-        <w:t>”.</w:t>
-      </w:r>
-    </w:p>
-    <w:p>
-      <w:pPr>
-        <w:pStyle w:val="NoSpacing"/>
-      </w:pPr>
     </w:p>
     <w:sectPr>
       <w:pgSz w:w="12240" w:h="15840"/>
@@ -2762,6 +2919,17 @@
       <w:szCs w:val="21"/>
     </w:rPr>
   </w:style>
+  <w:style w:type="character" w:styleId="Hyperlink">
+    <w:name w:val="Hyperlink"/>
+    <w:basedOn w:val="DefaultParagraphFont"/>
+    <w:uiPriority w:val="99"/>
+    <w:unhideWhenUsed/>
+    <w:rsid w:val="0021739E"/>
+    <w:rPr>
+      <w:color w:val="0000FF" w:themeColor="hyperlink"/>
+      <w:u w:val="single"/>
+    </w:rPr>
+  </w:style>
 </w:styles>
 </file>
 
@@ -3014,6 +3182,17 @@
       <w:rFonts w:ascii="Consolas" w:hAnsi="Consolas"/>
       <w:sz w:val="21"/>
       <w:szCs w:val="21"/>
+    </w:rPr>
+  </w:style>
+  <w:style w:type="character" w:styleId="Hyperlink">
+    <w:name w:val="Hyperlink"/>
+    <w:basedOn w:val="DefaultParagraphFont"/>
+    <w:uiPriority w:val="99"/>
+    <w:unhideWhenUsed/>
+    <w:rsid w:val="0021739E"/>
+    <w:rPr>
+      <w:color w:val="0000FF" w:themeColor="hyperlink"/>
+      <w:u w:val="single"/>
     </w:rPr>
   </w:style>
 </w:styles>

</xml_diff>

<commit_message>
Test Case Passed: Field (5)
</commit_message>
<xml_diff>
--- a/System 6 Renovation Working Files/System 6 Renovation Code related/BOTL Convert Renovation Test Log.docx
+++ b/System 6 Renovation Working Files/System 6 Renovation Code related/BOTL Convert Renovation Test Log.docx
@@ -924,6 +924,162 @@
     </w:p>
     <w:p/>
     <w:p>
+      <w:pPr>
+        <w:pStyle w:val="NoSpacing"/>
+      </w:pPr>
+      <w:r>
+        <w:t>Test Case: Field (5</w:t>
+      </w:r>
+      <w:r>
+        <w:t>)</w:t>
+      </w:r>
+    </w:p>
+    <w:p>
+      <w:pPr>
+        <w:pStyle w:val="NoSpacing"/>
+      </w:pPr>
+      <w:r>
+        <w:t xml:space="preserve">Date designed: </w:t>
+      </w:r>
+      <w:r>
+        <w:t>20 June 2012</w:t>
+      </w:r>
+    </w:p>
+    <w:p>
+      <w:pPr>
+        <w:pStyle w:val="NoSpacing"/>
+      </w:pPr>
+      <w:r>
+        <w:t>Test Objective: A valid entry of typical f</w:t>
+      </w:r>
+      <w:r>
+        <w:t xml:space="preserve">ield inside a segment. </w:t>
+      </w:r>
+      <w:r>
+        <w:t>Input includes</w:t>
+      </w:r>
+      <w:r>
+        <w:t xml:space="preserve"> a message category which is empty.</w:t>
+      </w:r>
+    </w:p>
+    <w:p>
+      <w:pPr>
+        <w:pStyle w:val="NoSpacing"/>
+      </w:pPr>
+      <w:r>
+        <w:t>Input:</w:t>
+      </w:r>
+    </w:p>
+    <w:p>
+      <w:pPr>
+        <w:pStyle w:val="NoSpacing"/>
+      </w:pPr>
+      <w:r>
+        <w:t xml:space="preserve">  [5] - Country Code</w:t>
+      </w:r>
+    </w:p>
+    <w:p>
+      <w:pPr>
+        <w:pStyle w:val="NoSpacing"/>
+      </w:pPr>
+      <w:r>
+        <w:t xml:space="preserve">  Field is </w:t>
+      </w:r>
+      <w:proofErr w:type="gramStart"/>
+      <w:r>
+        <w:t>Required</w:t>
+      </w:r>
+      <w:proofErr w:type="gramEnd"/>
+    </w:p>
+    <w:p>
+      <w:pPr>
+        <w:pStyle w:val="NoSpacing"/>
+      </w:pPr>
+      <w:r>
+        <w:t xml:space="preserve">  Must be "SG"</w:t>
+      </w:r>
+    </w:p>
+    <w:p>
+      <w:pPr>
+        <w:pStyle w:val="NoSpacing"/>
+      </w:pPr>
+      <w:r>
+        <w:t xml:space="preserve">  Data type is </w:t>
+      </w:r>
+      <w:proofErr w:type="gramStart"/>
+      <w:r>
+        <w:t>string[</w:t>
+      </w:r>
+      <w:proofErr w:type="gramEnd"/>
+      <w:r>
+        <w:t>2]</w:t>
+      </w:r>
+    </w:p>
+    <w:p>
+      <w:pPr>
+        <w:pStyle w:val="NoSpacing"/>
+      </w:pPr>
+      <w:r>
+        <w:t xml:space="preserve">  Value in Message Category 27 (Country)</w:t>
+      </w:r>
+    </w:p>
+    <w:p>
+      <w:pPr>
+        <w:pStyle w:val="NoSpacing"/>
+      </w:pPr>
+      <w:r>
+        <w:t xml:space="preserve">  -----</w:t>
+      </w:r>
+    </w:p>
+    <w:p>
+      <w:pPr>
+        <w:pStyle w:val="NoSpacing"/>
+      </w:pPr>
+    </w:p>
+    <w:p>
+      <w:pPr>
+        <w:pStyle w:val="NoSpacing"/>
+      </w:pPr>
+      <w:r>
+        <w:t>*Data is stored inside “Field (</w:t>
+      </w:r>
+      <w:r>
+        <w:t>5</w:t>
+      </w:r>
+      <w:r>
+        <w:t>).txt” inside Test Files folder.</w:t>
+      </w:r>
+    </w:p>
+    <w:p>
+      <w:pPr>
+        <w:pStyle w:val="NoSpacing"/>
+      </w:pPr>
+      <w:bookmarkStart w:id="0" w:name="_GoBack"/>
+      <w:bookmarkEnd w:id="0"/>
+    </w:p>
+    <w:p>
+      <w:pPr>
+        <w:pStyle w:val="NoSpacing"/>
+      </w:pPr>
+      <w:r>
+        <w:t>Expected behavior: cod</w:t>
+      </w:r>
+      <w:r>
+        <w:t>e</w:t>
+      </w:r>
+      <w:r>
+        <w:t xml:space="preserve"> will run without error. </w:t>
+      </w:r>
+      <w:r>
+        <w:t>Message category will be empty.</w:t>
+      </w:r>
+    </w:p>
+    <w:p>
+      <w:pPr>
+        <w:pStyle w:val="NoSpacing"/>
+      </w:pPr>
+    </w:p>
+    <w:p>
       <w:r>
         <w:t>Segment</w:t>
       </w:r>
@@ -1105,6 +1261,7 @@
         <w:rPr>
           <w:i/>
         </w:rPr>
+        <w:lastRenderedPageBreak/>
         <w:t xml:space="preserve">  Data type is </w:t>
       </w:r>
       <w:proofErr w:type="gramStart"/>
@@ -1208,7 +1365,7 @@
       <w:r>
         <w:t xml:space="preserve">Test Objective: </w:t>
       </w:r>
-      <w:bookmarkStart w:id="0" w:name="OLE_LINK1"/>
+      <w:bookmarkStart w:id="1" w:name="OLE_LINK1"/>
       <w:r>
         <w:t xml:space="preserve">A valid entry of typical field inside a segment. Input contains a </w:t>
       </w:r>
@@ -1234,7 +1391,7 @@
         <w:t xml:space="preserve"> One of the fields contains a category.</w:t>
       </w:r>
     </w:p>
-    <w:bookmarkEnd w:id="0"/>
+    <w:bookmarkEnd w:id="1"/>
     <w:p>
       <w:pPr>
         <w:pStyle w:val="NoSpacing"/>
@@ -1340,7 +1497,552 @@
         <w:rPr>
           <w:i/>
         </w:rPr>
+        <w:t xml:space="preserve">  Field is </w:t>
+      </w:r>
+      <w:proofErr w:type="gramStart"/>
+      <w:r>
+        <w:rPr>
+          <w:i/>
+        </w:rPr>
+        <w:t>Required</w:t>
+      </w:r>
+      <w:proofErr w:type="gramEnd"/>
+    </w:p>
+    <w:p>
+      <w:pPr>
+        <w:pStyle w:val="NoSpacing"/>
+        <w:rPr>
+          <w:i/>
+        </w:rPr>
+      </w:pPr>
+      <w:r>
+        <w:rPr>
+          <w:i/>
+        </w:rPr>
+        <w:t xml:space="preserve">  Data type is </w:t>
+      </w:r>
+      <w:proofErr w:type="gramStart"/>
+      <w:r>
+        <w:rPr>
+          <w:i/>
+        </w:rPr>
+        <w:t>string[</w:t>
+      </w:r>
+      <w:proofErr w:type="gramEnd"/>
+      <w:r>
+        <w:rPr>
+          <w:i/>
+        </w:rPr>
+        <w:t>9]</w:t>
+      </w:r>
+    </w:p>
+    <w:p>
+      <w:pPr>
+        <w:pStyle w:val="NoSpacing"/>
+        <w:rPr>
+          <w:i/>
+        </w:rPr>
+      </w:pPr>
+      <w:r>
+        <w:rPr>
+          <w:i/>
+        </w:rPr>
+        <w:t xml:space="preserve">  </w:t>
+      </w:r>
+      <w:proofErr w:type="gramStart"/>
+      <w:r>
+        <w:rPr>
+          <w:i/>
+        </w:rPr>
+        <w:t>May use macro representing account id.</w:t>
+      </w:r>
+      <w:proofErr w:type="gramEnd"/>
+    </w:p>
+    <w:p>
+      <w:pPr>
+        <w:pStyle w:val="NoSpacing"/>
+        <w:rPr>
+          <w:i/>
+        </w:rPr>
+      </w:pPr>
+      <w:r>
+        <w:rPr>
+          <w:i/>
+        </w:rPr>
+        <w:t xml:space="preserve">  -----</w:t>
+      </w:r>
+    </w:p>
+    <w:p>
+      <w:pPr>
+        <w:pStyle w:val="NoSpacing"/>
+        <w:rPr>
+          <w:i/>
+        </w:rPr>
+      </w:pPr>
+      <w:r>
+        <w:rPr>
+          <w:i/>
+        </w:rPr>
+        <w:t xml:space="preserve">  [3] - Reason</w:t>
+      </w:r>
+    </w:p>
+    <w:p>
+      <w:pPr>
+        <w:pStyle w:val="NoSpacing"/>
+        <w:rPr>
+          <w:i/>
+        </w:rPr>
+      </w:pPr>
+      <w:r>
+        <w:rPr>
+          <w:i/>
+        </w:rPr>
+        <w:t xml:space="preserve">  Field is </w:t>
+      </w:r>
+      <w:proofErr w:type="gramStart"/>
+      <w:r>
+        <w:rPr>
+          <w:i/>
+        </w:rPr>
+        <w:t>Required</w:t>
+      </w:r>
+      <w:proofErr w:type="gramEnd"/>
+    </w:p>
+    <w:p>
+      <w:pPr>
+        <w:pStyle w:val="NoSpacing"/>
+        <w:rPr>
+          <w:i/>
+        </w:rPr>
+      </w:pPr>
+      <w:r>
+        <w:rPr>
+          <w:i/>
+        </w:rPr>
+        <w:t xml:space="preserve">  Data type is </w:t>
+      </w:r>
+      <w:proofErr w:type="spellStart"/>
+      <w:r>
+        <w:rPr>
+          <w:i/>
+        </w:rPr>
+        <w:t>int</w:t>
+      </w:r>
+      <w:proofErr w:type="spellEnd"/>
+    </w:p>
+    <w:p>
+      <w:pPr>
+        <w:pStyle w:val="NoSpacing"/>
+        <w:rPr>
+          <w:i/>
+        </w:rPr>
+      </w:pPr>
+      <w:r>
+        <w:rPr>
+          <w:i/>
+        </w:rPr>
+        <w:t xml:space="preserve">  Value in Message Category 37 (Suppression Code)</w:t>
+      </w:r>
+    </w:p>
+    <w:p>
+      <w:pPr>
+        <w:pStyle w:val="NoSpacing"/>
+        <w:rPr>
+          <w:i/>
+        </w:rPr>
+      </w:pPr>
+      <w:r>
+        <w:rPr>
+          <w:i/>
+        </w:rPr>
+        <w:t xml:space="preserve">     100892 - Fulfillment via Email</w:t>
+      </w:r>
+    </w:p>
+    <w:p>
+      <w:pPr>
+        <w:pStyle w:val="NoSpacing"/>
+        <w:rPr>
+          <w:i/>
+        </w:rPr>
+      </w:pPr>
+      <w:r>
+        <w:rPr>
+          <w:i/>
+        </w:rPr>
+        <w:t xml:space="preserve">     100935 - No Call - Home</w:t>
+      </w:r>
+    </w:p>
+    <w:p>
+      <w:pPr>
+        <w:pStyle w:val="NoSpacing"/>
+        <w:rPr>
+          <w:i/>
+        </w:rPr>
+      </w:pPr>
+      <w:r>
+        <w:rPr>
+          <w:i/>
+        </w:rPr>
+        <w:t xml:space="preserve">     100725 - No Call - Home and Office</w:t>
+      </w:r>
+    </w:p>
+    <w:p>
+      <w:pPr>
+        <w:pStyle w:val="NoSpacing"/>
+        <w:rPr>
+          <w:i/>
+        </w:rPr>
+      </w:pPr>
+      <w:r>
+        <w:rPr>
+          <w:i/>
+        </w:rPr>
+        <w:t xml:space="preserve">     100517 - No Call - Office</w:t>
+      </w:r>
+    </w:p>
+    <w:p>
+      <w:pPr>
+        <w:pStyle w:val="NoSpacing"/>
+        <w:rPr>
+          <w:i/>
+        </w:rPr>
+      </w:pPr>
+      <w:r>
+        <w:rPr>
+          <w:i/>
+        </w:rPr>
+        <w:t xml:space="preserve">     100642 - No Promotional Mail</w:t>
+      </w:r>
+    </w:p>
+    <w:p>
+      <w:pPr>
+        <w:pStyle w:val="NoSpacing"/>
+        <w:rPr>
+          <w:i/>
+        </w:rPr>
+      </w:pPr>
+    </w:p>
+    <w:p>
+      <w:pPr>
+        <w:pStyle w:val="NoSpacing"/>
+        <w:rPr>
+          <w:i/>
+        </w:rPr>
+      </w:pPr>
+      <w:r>
+        <w:rPr>
+          <w:i/>
+        </w:rPr>
+        <w:t>--------------------</w:t>
+      </w:r>
+    </w:p>
+    <w:p>
+      <w:pPr>
+        <w:pStyle w:val="NoSpacing"/>
+      </w:pPr>
+    </w:p>
+    <w:p>
+      <w:pPr>
+        <w:pStyle w:val="NoSpacing"/>
+        <w:rPr>
+          <w:i/>
+        </w:rPr>
+      </w:pPr>
+      <w:r>
+        <w:t xml:space="preserve">Expected </w:t>
+      </w:r>
+      <w:r>
+        <w:t>behavior</w:t>
+      </w:r>
+      <w:r>
+        <w:t xml:space="preserve">: </w:t>
+      </w:r>
+      <w:r>
+        <w:t xml:space="preserve">Code will run without error. </w:t>
+      </w:r>
+      <w:r>
+        <w:t>Output is “</w:t>
+      </w:r>
+      <w:r>
+        <w:rPr>
+          <w:i/>
+        </w:rPr>
+        <w:t>SUPPRESS</w:t>
+      </w:r>
+      <w:proofErr w:type="gramStart"/>
+      <w:r>
+        <w:rPr>
+          <w:i/>
+        </w:rPr>
+        <w:t>|[</w:t>
+      </w:r>
+      <w:proofErr w:type="gramEnd"/>
+      <w:r>
+        <w:rPr>
+          <w:i/>
+        </w:rPr>
+        <w:t>2]|[3]</w:t>
+      </w:r>
+      <w:r>
+        <w:t>”.</w:t>
+      </w:r>
+    </w:p>
+    <w:p>
+      <w:pPr>
+        <w:pStyle w:val="NoSpacing"/>
+      </w:pPr>
+    </w:p>
+    <w:p>
+      <w:pPr>
+        <w:pStyle w:val="NoSpacing"/>
+      </w:pPr>
+      <w:r>
+        <w:t>Test Case: Segment (3)</w:t>
+      </w:r>
+    </w:p>
+    <w:p>
+      <w:pPr>
+        <w:pStyle w:val="NoSpacing"/>
+      </w:pPr>
+      <w:r>
+        <w:t>Date designed: 13 June 2012</w:t>
+      </w:r>
+    </w:p>
+    <w:p>
+      <w:pPr>
+        <w:pStyle w:val="NoSpacing"/>
+      </w:pPr>
+      <w:r>
+        <w:t xml:space="preserve">Test Objective: </w:t>
+      </w:r>
+      <w:r>
+        <w:t xml:space="preserve">A valid entry of typical field inside a segment. Input contains a compulsory segment, with a mixture of compulsory and non-compulsory fields inside. </w:t>
+      </w:r>
+      <w:r>
+        <w:t>some</w:t>
+      </w:r>
+      <w:r>
+        <w:t xml:space="preserve"> of the fields contains a category.</w:t>
+      </w:r>
+    </w:p>
+    <w:p>
+      <w:pPr>
+        <w:pStyle w:val="NoSpacing"/>
+      </w:pPr>
+      <w:r>
+        <w:t>Input:</w:t>
+      </w:r>
+    </w:p>
+    <w:p>
+      <w:pPr>
+        <w:pStyle w:val="NoSpacing"/>
+        <w:rPr>
+          <w:i/>
+        </w:rPr>
+      </w:pPr>
+      <w:r>
+        <w:rPr>
+          <w:i/>
+        </w:rPr>
+        <w:t>PRODUCT|AMPA09</w:t>
+      </w:r>
+      <w:proofErr w:type="gramStart"/>
+      <w:r>
+        <w:rPr>
+          <w:i/>
+        </w:rPr>
+        <w:t>|[</w:t>
+      </w:r>
+      <w:proofErr w:type="gramEnd"/>
+      <w:r>
+        <w:rPr>
+          <w:i/>
+        </w:rPr>
+        <w:t>3]|[4]|[5]|[6]|[7]</w:t>
+      </w:r>
+    </w:p>
+    <w:p>
+      <w:pPr>
+        <w:pStyle w:val="NoSpacing"/>
+        <w:rPr>
+          <w:i/>
+        </w:rPr>
+      </w:pPr>
+      <w:proofErr w:type="spellStart"/>
+      <w:r>
+        <w:rPr>
+          <w:i/>
+        </w:rPr>
+        <w:t>SegmentKey</w:t>
+      </w:r>
+      <w:proofErr w:type="spellEnd"/>
+      <w:r>
+        <w:rPr>
+          <w:i/>
+        </w:rPr>
+        <w:t>: PRODUCT-AMPA09</w:t>
+      </w:r>
+    </w:p>
+    <w:p>
+      <w:pPr>
+        <w:pStyle w:val="NoSpacing"/>
+        <w:rPr>
+          <w:i/>
+        </w:rPr>
+      </w:pPr>
+      <w:r>
+        <w:rPr>
+          <w:i/>
+        </w:rPr>
+        <w:t>Segment is required</w:t>
+      </w:r>
+    </w:p>
+    <w:p>
+      <w:pPr>
+        <w:pStyle w:val="NoSpacing"/>
+        <w:rPr>
+          <w:i/>
+        </w:rPr>
+      </w:pPr>
+      <w:r>
+        <w:rPr>
+          <w:i/>
+        </w:rPr>
+        <w:t>--------------------</w:t>
+      </w:r>
+    </w:p>
+    <w:p>
+      <w:pPr>
+        <w:pStyle w:val="NoSpacing"/>
+        <w:rPr>
+          <w:i/>
+        </w:rPr>
+      </w:pPr>
+      <w:r>
+        <w:rPr>
+          <w:i/>
+        </w:rPr>
+        <w:t xml:space="preserve">  [2] - Product ID</w:t>
+      </w:r>
+    </w:p>
+    <w:p>
+      <w:pPr>
+        <w:pStyle w:val="NoSpacing"/>
+        <w:rPr>
+          <w:i/>
+        </w:rPr>
+      </w:pPr>
+      <w:r>
+        <w:rPr>
+          <w:i/>
+        </w:rPr>
+        <w:t xml:space="preserve">  Field is </w:t>
+      </w:r>
+      <w:proofErr w:type="gramStart"/>
+      <w:r>
+        <w:rPr>
+          <w:i/>
+        </w:rPr>
+        <w:t>Required</w:t>
+      </w:r>
+      <w:proofErr w:type="gramEnd"/>
+    </w:p>
+    <w:p>
+      <w:pPr>
+        <w:pStyle w:val="NoSpacing"/>
+        <w:rPr>
+          <w:i/>
+        </w:rPr>
+      </w:pPr>
+      <w:r>
+        <w:rPr>
+          <w:i/>
+        </w:rPr>
+        <w:t xml:space="preserve">  Must be "AMPA09"</w:t>
+      </w:r>
+    </w:p>
+    <w:p>
+      <w:pPr>
+        <w:pStyle w:val="NoSpacing"/>
+        <w:rPr>
+          <w:i/>
+        </w:rPr>
+      </w:pPr>
+      <w:r>
+        <w:rPr>
+          <w:i/>
+        </w:rPr>
+        <w:t xml:space="preserve">  Data type is </w:t>
+      </w:r>
+      <w:proofErr w:type="gramStart"/>
+      <w:r>
+        <w:rPr>
+          <w:i/>
+        </w:rPr>
+        <w:t>string[</w:t>
+      </w:r>
+      <w:proofErr w:type="gramEnd"/>
+      <w:r>
+        <w:rPr>
+          <w:i/>
+        </w:rPr>
+        <w:t>6]</w:t>
+      </w:r>
+    </w:p>
+    <w:p>
+      <w:pPr>
+        <w:pStyle w:val="NoSpacing"/>
+        <w:rPr>
+          <w:i/>
+        </w:rPr>
+      </w:pPr>
+      <w:r>
+        <w:rPr>
+          <w:i/>
+        </w:rPr>
+        <w:t xml:space="preserve">  Protection Growth Plan</w:t>
+      </w:r>
+    </w:p>
+    <w:p>
+      <w:pPr>
+        <w:pStyle w:val="NoSpacing"/>
+        <w:rPr>
+          <w:i/>
+        </w:rPr>
+      </w:pPr>
+      <w:r>
+        <w:rPr>
+          <w:i/>
+        </w:rPr>
         <w:lastRenderedPageBreak/>
+        <w:t xml:space="preserve">  -----</w:t>
+      </w:r>
+    </w:p>
+    <w:p>
+      <w:pPr>
+        <w:pStyle w:val="NoSpacing"/>
+        <w:rPr>
+          <w:i/>
+        </w:rPr>
+      </w:pPr>
+      <w:r>
+        <w:rPr>
+          <w:i/>
+        </w:rPr>
+        <w:t xml:space="preserve">  [3] - Coverage Code</w:t>
+      </w:r>
+    </w:p>
+    <w:p>
+      <w:pPr>
+        <w:pStyle w:val="NoSpacing"/>
+        <w:rPr>
+          <w:i/>
+        </w:rPr>
+      </w:pPr>
+      <w:r>
+        <w:rPr>
+          <w:i/>
+        </w:rPr>
         <w:t xml:space="preserve">  Field is </w:t>
       </w:r>
       <w:proofErr w:type="gramStart"/>
@@ -1365,42 +2067,112 @@
         </w:rPr>
         <w:t xml:space="preserve">  Data type is </w:t>
       </w:r>
-      <w:proofErr w:type="gramStart"/>
-      <w:r>
-        <w:rPr>
-          <w:i/>
-        </w:rPr>
-        <w:t>string[</w:t>
-      </w:r>
-      <w:proofErr w:type="gramEnd"/>
-      <w:r>
-        <w:rPr>
-          <w:i/>
-        </w:rPr>
-        <w:t>9]</w:t>
-      </w:r>
-    </w:p>
-    <w:p>
-      <w:pPr>
-        <w:pStyle w:val="NoSpacing"/>
-        <w:rPr>
-          <w:i/>
-        </w:rPr>
-      </w:pPr>
-      <w:r>
-        <w:rPr>
-          <w:i/>
-        </w:rPr>
-        <w:t xml:space="preserve">  </w:t>
-      </w:r>
-      <w:proofErr w:type="gramStart"/>
-      <w:r>
-        <w:rPr>
-          <w:i/>
-        </w:rPr>
-        <w:t>May use macro representing account id.</w:t>
-      </w:r>
-      <w:proofErr w:type="gramEnd"/>
+      <w:proofErr w:type="spellStart"/>
+      <w:r>
+        <w:rPr>
+          <w:i/>
+        </w:rPr>
+        <w:t>int</w:t>
+      </w:r>
+      <w:proofErr w:type="spellEnd"/>
+    </w:p>
+    <w:p>
+      <w:pPr>
+        <w:pStyle w:val="NoSpacing"/>
+        <w:rPr>
+          <w:i/>
+        </w:rPr>
+      </w:pPr>
+      <w:r>
+        <w:rPr>
+          <w:i/>
+        </w:rPr>
+        <w:t xml:space="preserve">  Who is covered - Message category COVERAGE</w:t>
+      </w:r>
+    </w:p>
+    <w:p>
+      <w:pPr>
+        <w:pStyle w:val="NoSpacing"/>
+        <w:rPr>
+          <w:i/>
+        </w:rPr>
+      </w:pPr>
+      <w:r>
+        <w:rPr>
+          <w:i/>
+        </w:rPr>
+        <w:t xml:space="preserve">     1686 - Main Insured and Dependents</w:t>
+      </w:r>
+    </w:p>
+    <w:p>
+      <w:pPr>
+        <w:pStyle w:val="NoSpacing"/>
+        <w:rPr>
+          <w:i/>
+        </w:rPr>
+      </w:pPr>
+      <w:r>
+        <w:rPr>
+          <w:i/>
+        </w:rPr>
+        <w:t xml:space="preserve">     1682 - Main Insured and Family</w:t>
+      </w:r>
+    </w:p>
+    <w:p>
+      <w:pPr>
+        <w:pStyle w:val="NoSpacing"/>
+        <w:rPr>
+          <w:i/>
+        </w:rPr>
+      </w:pPr>
+      <w:r>
+        <w:rPr>
+          <w:i/>
+        </w:rPr>
+        <w:t xml:space="preserve">     1681 - Main Insured and Spouse</w:t>
+      </w:r>
+    </w:p>
+    <w:p>
+      <w:pPr>
+        <w:pStyle w:val="NoSpacing"/>
+        <w:rPr>
+          <w:i/>
+        </w:rPr>
+      </w:pPr>
+      <w:r>
+        <w:rPr>
+          <w:i/>
+        </w:rPr>
+        <w:t xml:space="preserve">     1680 - Main Insured Only</w:t>
+      </w:r>
+    </w:p>
+    <w:p>
+      <w:pPr>
+        <w:pStyle w:val="NoSpacing"/>
+        <w:rPr>
+          <w:i/>
+        </w:rPr>
+      </w:pPr>
+      <w:r>
+        <w:rPr>
+          <w:i/>
+        </w:rPr>
+        <w:t xml:space="preserve">     1684 - Spouse and Dependent</w:t>
+      </w:r>
+    </w:p>
+    <w:p>
+      <w:pPr>
+        <w:pStyle w:val="NoSpacing"/>
+        <w:rPr>
+          <w:i/>
+        </w:rPr>
+      </w:pPr>
+      <w:r>
+        <w:rPr>
+          <w:i/>
+        </w:rPr>
+        <w:t xml:space="preserve">     1683 - Spouse Only</w:t>
+      </w:r>
     </w:p>
     <w:p>
       <w:pPr>
@@ -1427,30 +2199,8 @@
         <w:rPr>
           <w:i/>
         </w:rPr>
-        <w:t xml:space="preserve">  [3] - Reason</w:t>
-      </w:r>
-    </w:p>
-    <w:p>
-      <w:pPr>
-        <w:pStyle w:val="NoSpacing"/>
-        <w:rPr>
-          <w:i/>
-        </w:rPr>
-      </w:pPr>
-      <w:r>
-        <w:rPr>
-          <w:i/>
-        </w:rPr>
-        <w:t xml:space="preserve">  Field is </w:t>
-      </w:r>
-      <w:proofErr w:type="gramStart"/>
-      <w:r>
-        <w:rPr>
-          <w:i/>
-        </w:rPr>
-        <w:t>Required</w:t>
-      </w:r>
-      <w:proofErr w:type="gramEnd"/>
+        <w:t xml:space="preserve">  [4] - Number of Eligible Dependents</w:t>
+      </w:r>
     </w:p>
     <w:p>
       <w:pPr>
@@ -1485,379 +2235,6 @@
         <w:rPr>
           <w:i/>
         </w:rPr>
-        <w:t xml:space="preserve">  Value in Message Category 37 (Suppression Code)</w:t>
-      </w:r>
-    </w:p>
-    <w:p>
-      <w:pPr>
-        <w:pStyle w:val="NoSpacing"/>
-        <w:rPr>
-          <w:i/>
-        </w:rPr>
-      </w:pPr>
-      <w:r>
-        <w:rPr>
-          <w:i/>
-        </w:rPr>
-        <w:t xml:space="preserve">     100892 - Fulfillment via Email</w:t>
-      </w:r>
-    </w:p>
-    <w:p>
-      <w:pPr>
-        <w:pStyle w:val="NoSpacing"/>
-        <w:rPr>
-          <w:i/>
-        </w:rPr>
-      </w:pPr>
-      <w:r>
-        <w:rPr>
-          <w:i/>
-        </w:rPr>
-        <w:t xml:space="preserve">     100935 - No Call - Home</w:t>
-      </w:r>
-    </w:p>
-    <w:p>
-      <w:pPr>
-        <w:pStyle w:val="NoSpacing"/>
-        <w:rPr>
-          <w:i/>
-        </w:rPr>
-      </w:pPr>
-      <w:r>
-        <w:rPr>
-          <w:i/>
-        </w:rPr>
-        <w:t xml:space="preserve">     100725 - No Call - Home and Office</w:t>
-      </w:r>
-    </w:p>
-    <w:p>
-      <w:pPr>
-        <w:pStyle w:val="NoSpacing"/>
-        <w:rPr>
-          <w:i/>
-        </w:rPr>
-      </w:pPr>
-      <w:r>
-        <w:rPr>
-          <w:i/>
-        </w:rPr>
-        <w:t xml:space="preserve">     100517 - No Call - Office</w:t>
-      </w:r>
-    </w:p>
-    <w:p>
-      <w:pPr>
-        <w:pStyle w:val="NoSpacing"/>
-        <w:rPr>
-          <w:i/>
-        </w:rPr>
-      </w:pPr>
-      <w:r>
-        <w:rPr>
-          <w:i/>
-        </w:rPr>
-        <w:t xml:space="preserve">     100642 - No Promotional Mail</w:t>
-      </w:r>
-    </w:p>
-    <w:p>
-      <w:pPr>
-        <w:pStyle w:val="NoSpacing"/>
-        <w:rPr>
-          <w:i/>
-        </w:rPr>
-      </w:pPr>
-    </w:p>
-    <w:p>
-      <w:pPr>
-        <w:pStyle w:val="NoSpacing"/>
-        <w:rPr>
-          <w:i/>
-        </w:rPr>
-      </w:pPr>
-      <w:r>
-        <w:rPr>
-          <w:i/>
-        </w:rPr>
-        <w:t>--------------------</w:t>
-      </w:r>
-    </w:p>
-    <w:p>
-      <w:pPr>
-        <w:pStyle w:val="NoSpacing"/>
-      </w:pPr>
-    </w:p>
-    <w:p>
-      <w:pPr>
-        <w:pStyle w:val="NoSpacing"/>
-        <w:rPr>
-          <w:i/>
-        </w:rPr>
-      </w:pPr>
-      <w:r>
-        <w:t xml:space="preserve">Expected </w:t>
-      </w:r>
-      <w:r>
-        <w:t>behavior</w:t>
-      </w:r>
-      <w:r>
-        <w:t xml:space="preserve">: </w:t>
-      </w:r>
-      <w:r>
-        <w:t xml:space="preserve">Code will run without error. </w:t>
-      </w:r>
-      <w:r>
-        <w:t>Output is “</w:t>
-      </w:r>
-      <w:r>
-        <w:rPr>
-          <w:i/>
-        </w:rPr>
-        <w:t>SUPPRESS</w:t>
-      </w:r>
-      <w:proofErr w:type="gramStart"/>
-      <w:r>
-        <w:rPr>
-          <w:i/>
-        </w:rPr>
-        <w:t>|[</w:t>
-      </w:r>
-      <w:proofErr w:type="gramEnd"/>
-      <w:r>
-        <w:rPr>
-          <w:i/>
-        </w:rPr>
-        <w:t>2]|[3]</w:t>
-      </w:r>
-      <w:r>
-        <w:t>”.</w:t>
-      </w:r>
-    </w:p>
-    <w:p>
-      <w:pPr>
-        <w:pStyle w:val="NoSpacing"/>
-      </w:pPr>
-    </w:p>
-    <w:p>
-      <w:pPr>
-        <w:pStyle w:val="NoSpacing"/>
-      </w:pPr>
-      <w:r>
-        <w:t>Test Case: Segment (3)</w:t>
-      </w:r>
-    </w:p>
-    <w:p>
-      <w:pPr>
-        <w:pStyle w:val="NoSpacing"/>
-      </w:pPr>
-      <w:r>
-        <w:t>Date designed: 13 June 2012</w:t>
-      </w:r>
-    </w:p>
-    <w:p>
-      <w:pPr>
-        <w:pStyle w:val="NoSpacing"/>
-      </w:pPr>
-      <w:r>
-        <w:t xml:space="preserve">Test Objective: </w:t>
-      </w:r>
-      <w:r>
-        <w:t xml:space="preserve">A valid entry of typical field inside a segment. Input contains a compulsory segment, with a mixture of compulsory and non-compulsory fields inside. </w:t>
-      </w:r>
-      <w:r>
-        <w:t>some</w:t>
-      </w:r>
-      <w:r>
-        <w:t xml:space="preserve"> of the fields contains a category.</w:t>
-      </w:r>
-    </w:p>
-    <w:p>
-      <w:pPr>
-        <w:pStyle w:val="NoSpacing"/>
-      </w:pPr>
-      <w:r>
-        <w:t>Input:</w:t>
-      </w:r>
-    </w:p>
-    <w:p>
-      <w:pPr>
-        <w:pStyle w:val="NoSpacing"/>
-        <w:rPr>
-          <w:i/>
-        </w:rPr>
-      </w:pPr>
-      <w:r>
-        <w:rPr>
-          <w:i/>
-        </w:rPr>
-        <w:t>PRODUCT|AMPA09</w:t>
-      </w:r>
-      <w:proofErr w:type="gramStart"/>
-      <w:r>
-        <w:rPr>
-          <w:i/>
-        </w:rPr>
-        <w:t>|[</w:t>
-      </w:r>
-      <w:proofErr w:type="gramEnd"/>
-      <w:r>
-        <w:rPr>
-          <w:i/>
-        </w:rPr>
-        <w:t>3]|[4]|[5]|[6]|[7]</w:t>
-      </w:r>
-    </w:p>
-    <w:p>
-      <w:pPr>
-        <w:pStyle w:val="NoSpacing"/>
-        <w:rPr>
-          <w:i/>
-        </w:rPr>
-      </w:pPr>
-      <w:proofErr w:type="spellStart"/>
-      <w:r>
-        <w:rPr>
-          <w:i/>
-        </w:rPr>
-        <w:t>SegmentKey</w:t>
-      </w:r>
-      <w:proofErr w:type="spellEnd"/>
-      <w:r>
-        <w:rPr>
-          <w:i/>
-        </w:rPr>
-        <w:t>: PRODUCT-AMPA09</w:t>
-      </w:r>
-    </w:p>
-    <w:p>
-      <w:pPr>
-        <w:pStyle w:val="NoSpacing"/>
-        <w:rPr>
-          <w:i/>
-        </w:rPr>
-      </w:pPr>
-      <w:r>
-        <w:rPr>
-          <w:i/>
-        </w:rPr>
-        <w:t>Segment is required</w:t>
-      </w:r>
-    </w:p>
-    <w:p>
-      <w:pPr>
-        <w:pStyle w:val="NoSpacing"/>
-        <w:rPr>
-          <w:i/>
-        </w:rPr>
-      </w:pPr>
-      <w:r>
-        <w:rPr>
-          <w:i/>
-        </w:rPr>
-        <w:t>--------------------</w:t>
-      </w:r>
-    </w:p>
-    <w:p>
-      <w:pPr>
-        <w:pStyle w:val="NoSpacing"/>
-        <w:rPr>
-          <w:i/>
-        </w:rPr>
-      </w:pPr>
-      <w:r>
-        <w:rPr>
-          <w:i/>
-        </w:rPr>
-        <w:t xml:space="preserve">  [2] - Product ID</w:t>
-      </w:r>
-    </w:p>
-    <w:p>
-      <w:pPr>
-        <w:pStyle w:val="NoSpacing"/>
-        <w:rPr>
-          <w:i/>
-        </w:rPr>
-      </w:pPr>
-      <w:r>
-        <w:rPr>
-          <w:i/>
-        </w:rPr>
-        <w:t xml:space="preserve">  Field is </w:t>
-      </w:r>
-      <w:proofErr w:type="gramStart"/>
-      <w:r>
-        <w:rPr>
-          <w:i/>
-        </w:rPr>
-        <w:t>Required</w:t>
-      </w:r>
-      <w:proofErr w:type="gramEnd"/>
-    </w:p>
-    <w:p>
-      <w:pPr>
-        <w:pStyle w:val="NoSpacing"/>
-        <w:rPr>
-          <w:i/>
-        </w:rPr>
-      </w:pPr>
-      <w:r>
-        <w:rPr>
-          <w:i/>
-        </w:rPr>
-        <w:t xml:space="preserve">  Must be "AMPA09"</w:t>
-      </w:r>
-    </w:p>
-    <w:p>
-      <w:pPr>
-        <w:pStyle w:val="NoSpacing"/>
-        <w:rPr>
-          <w:i/>
-        </w:rPr>
-      </w:pPr>
-      <w:r>
-        <w:rPr>
-          <w:i/>
-        </w:rPr>
-        <w:t xml:space="preserve">  Data type is </w:t>
-      </w:r>
-      <w:proofErr w:type="gramStart"/>
-      <w:r>
-        <w:rPr>
-          <w:i/>
-        </w:rPr>
-        <w:t>string[</w:t>
-      </w:r>
-      <w:proofErr w:type="gramEnd"/>
-      <w:r>
-        <w:rPr>
-          <w:i/>
-        </w:rPr>
-        <w:t>6]</w:t>
-      </w:r>
-    </w:p>
-    <w:p>
-      <w:pPr>
-        <w:pStyle w:val="NoSpacing"/>
-        <w:rPr>
-          <w:i/>
-        </w:rPr>
-      </w:pPr>
-      <w:r>
-        <w:rPr>
-          <w:i/>
-        </w:rPr>
-        <w:t xml:space="preserve">  Protection Growth Plan</w:t>
-      </w:r>
-    </w:p>
-    <w:p>
-      <w:pPr>
-        <w:pStyle w:val="NoSpacing"/>
-        <w:rPr>
-          <w:i/>
-        </w:rPr>
-      </w:pPr>
-      <w:r>
-        <w:rPr>
-          <w:i/>
-        </w:rPr>
         <w:t xml:space="preserve">  -----</w:t>
       </w:r>
     </w:p>
@@ -1872,226 +2249,6 @@
         <w:rPr>
           <w:i/>
         </w:rPr>
-        <w:t xml:space="preserve">  [3] - Coverage Code</w:t>
-      </w:r>
-    </w:p>
-    <w:p>
-      <w:pPr>
-        <w:pStyle w:val="NoSpacing"/>
-        <w:rPr>
-          <w:i/>
-        </w:rPr>
-      </w:pPr>
-      <w:r>
-        <w:rPr>
-          <w:i/>
-        </w:rPr>
-        <w:t xml:space="preserve">  Field is </w:t>
-      </w:r>
-      <w:proofErr w:type="gramStart"/>
-      <w:r>
-        <w:rPr>
-          <w:i/>
-        </w:rPr>
-        <w:t>Required</w:t>
-      </w:r>
-      <w:proofErr w:type="gramEnd"/>
-    </w:p>
-    <w:p>
-      <w:pPr>
-        <w:pStyle w:val="NoSpacing"/>
-        <w:rPr>
-          <w:i/>
-        </w:rPr>
-      </w:pPr>
-      <w:r>
-        <w:rPr>
-          <w:i/>
-        </w:rPr>
-        <w:t xml:space="preserve">  Data type is </w:t>
-      </w:r>
-      <w:proofErr w:type="spellStart"/>
-      <w:r>
-        <w:rPr>
-          <w:i/>
-        </w:rPr>
-        <w:t>int</w:t>
-      </w:r>
-      <w:proofErr w:type="spellEnd"/>
-    </w:p>
-    <w:p>
-      <w:pPr>
-        <w:pStyle w:val="NoSpacing"/>
-        <w:rPr>
-          <w:i/>
-        </w:rPr>
-      </w:pPr>
-      <w:r>
-        <w:rPr>
-          <w:i/>
-        </w:rPr>
-        <w:t xml:space="preserve">  Who is covered - Message category COVERAGE</w:t>
-      </w:r>
-    </w:p>
-    <w:p>
-      <w:pPr>
-        <w:pStyle w:val="NoSpacing"/>
-        <w:rPr>
-          <w:i/>
-        </w:rPr>
-      </w:pPr>
-      <w:r>
-        <w:rPr>
-          <w:i/>
-        </w:rPr>
-        <w:t xml:space="preserve">     1686 - Main Insured and Dependents</w:t>
-      </w:r>
-    </w:p>
-    <w:p>
-      <w:pPr>
-        <w:pStyle w:val="NoSpacing"/>
-        <w:rPr>
-          <w:i/>
-        </w:rPr>
-      </w:pPr>
-      <w:r>
-        <w:rPr>
-          <w:i/>
-        </w:rPr>
-        <w:t xml:space="preserve">     1682 - Main Insured and Family</w:t>
-      </w:r>
-    </w:p>
-    <w:p>
-      <w:pPr>
-        <w:pStyle w:val="NoSpacing"/>
-        <w:rPr>
-          <w:i/>
-        </w:rPr>
-      </w:pPr>
-      <w:r>
-        <w:rPr>
-          <w:i/>
-        </w:rPr>
-        <w:t xml:space="preserve">     1681 - Main Insured and Spouse</w:t>
-      </w:r>
-    </w:p>
-    <w:p>
-      <w:pPr>
-        <w:pStyle w:val="NoSpacing"/>
-        <w:rPr>
-          <w:i/>
-        </w:rPr>
-      </w:pPr>
-      <w:r>
-        <w:rPr>
-          <w:i/>
-        </w:rPr>
-        <w:t xml:space="preserve">     1680 - Main Insured Only</w:t>
-      </w:r>
-    </w:p>
-    <w:p>
-      <w:pPr>
-        <w:pStyle w:val="NoSpacing"/>
-        <w:rPr>
-          <w:i/>
-        </w:rPr>
-      </w:pPr>
-      <w:r>
-        <w:rPr>
-          <w:i/>
-        </w:rPr>
-        <w:t xml:space="preserve">     1684 - Spouse and Dependent</w:t>
-      </w:r>
-    </w:p>
-    <w:p>
-      <w:pPr>
-        <w:pStyle w:val="NoSpacing"/>
-        <w:rPr>
-          <w:i/>
-        </w:rPr>
-      </w:pPr>
-      <w:r>
-        <w:rPr>
-          <w:i/>
-        </w:rPr>
-        <w:t xml:space="preserve">     1683 - Spouse Only</w:t>
-      </w:r>
-    </w:p>
-    <w:p>
-      <w:pPr>
-        <w:pStyle w:val="NoSpacing"/>
-        <w:rPr>
-          <w:i/>
-        </w:rPr>
-      </w:pPr>
-      <w:r>
-        <w:rPr>
-          <w:i/>
-        </w:rPr>
-        <w:t xml:space="preserve">  -----</w:t>
-      </w:r>
-    </w:p>
-    <w:p>
-      <w:pPr>
-        <w:pStyle w:val="NoSpacing"/>
-        <w:rPr>
-          <w:i/>
-        </w:rPr>
-      </w:pPr>
-      <w:r>
-        <w:rPr>
-          <w:i/>
-        </w:rPr>
-        <w:t xml:space="preserve">  [4] - Number of Eligible Dependents</w:t>
-      </w:r>
-    </w:p>
-    <w:p>
-      <w:pPr>
-        <w:pStyle w:val="NoSpacing"/>
-        <w:rPr>
-          <w:i/>
-        </w:rPr>
-      </w:pPr>
-      <w:r>
-        <w:rPr>
-          <w:i/>
-        </w:rPr>
-        <w:t xml:space="preserve">  Data type is </w:t>
-      </w:r>
-      <w:proofErr w:type="spellStart"/>
-      <w:r>
-        <w:rPr>
-          <w:i/>
-        </w:rPr>
-        <w:t>int</w:t>
-      </w:r>
-      <w:proofErr w:type="spellEnd"/>
-    </w:p>
-    <w:p>
-      <w:pPr>
-        <w:pStyle w:val="NoSpacing"/>
-        <w:rPr>
-          <w:i/>
-        </w:rPr>
-      </w:pPr>
-      <w:r>
-        <w:rPr>
-          <w:i/>
-        </w:rPr>
-        <w:t xml:space="preserve">  -----</w:t>
-      </w:r>
-    </w:p>
-    <w:p>
-      <w:pPr>
-        <w:pStyle w:val="NoSpacing"/>
-        <w:rPr>
-          <w:i/>
-        </w:rPr>
-      </w:pPr>
-      <w:r>
-        <w:rPr>
-          <w:i/>
-        </w:rPr>
         <w:t xml:space="preserve">  [5] - Premium Override Amount</w:t>
       </w:r>
     </w:p>
@@ -2106,7 +2263,6 @@
         <w:rPr>
           <w:i/>
         </w:rPr>
-        <w:lastRenderedPageBreak/>
         <w:t xml:space="preserve">  Data type is double</w:t>
       </w:r>
     </w:p>
@@ -2599,6 +2755,7 @@
         <w:pStyle w:val="NoSpacing"/>
       </w:pPr>
       <w:r>
+        <w:lastRenderedPageBreak/>
         <w:t>Date designed: 18 June 2012</w:t>
       </w:r>
     </w:p>
@@ -2622,14 +2779,31 @@
       <w:r>
         <w:t xml:space="preserve">Input: </w:t>
       </w:r>
-      <w:hyperlink r:id="rId6" w:history="1">
-        <w:r>
-          <w:rPr>
-            <w:rStyle w:val="Hyperlink"/>
-          </w:rPr>
-          <w:t>BOTLAID.NEW.SG12019401.log</w:t>
-        </w:r>
-      </w:hyperlink>
+      <w:bookmarkStart w:id="2" w:name="OLE_LINK2"/>
+      <w:bookmarkStart w:id="3" w:name="OLE_LINK3"/>
+      <w:r>
+        <w:fldChar w:fldCharType="begin"/>
+      </w:r>
+      <w:r>
+        <w:instrText xml:space="preserve"> HYPERLINK "../System%206%20Renovation%20System%20Files/BOTLAID.NEW.SG12019401.log" </w:instrText>
+      </w:r>
+      <w:r>
+        <w:fldChar w:fldCharType="separate"/>
+      </w:r>
+      <w:r>
+        <w:rPr>
+          <w:rStyle w:val="Hyperlink"/>
+        </w:rPr>
+        <w:t>BOTLAID.NEW.SG12019401.log</w:t>
+      </w:r>
+      <w:r>
+        <w:rPr>
+          <w:rStyle w:val="Hyperlink"/>
+        </w:rPr>
+        <w:fldChar w:fldCharType="end"/>
+      </w:r>
+      <w:bookmarkEnd w:id="2"/>
+      <w:bookmarkEnd w:id="3"/>
     </w:p>
     <w:p>
       <w:pPr>
@@ -2655,8 +2829,6 @@
       <w:pPr>
         <w:pStyle w:val="NoSpacing"/>
       </w:pPr>
-      <w:bookmarkStart w:id="1" w:name="_GoBack"/>
-      <w:bookmarkEnd w:id="1"/>
     </w:p>
     <w:sectPr>
       <w:pgSz w:w="12240" w:h="15840"/>

</xml_diff>